<commit_message>
S-158:129 0.1.0 and updated S-158:101
Added initial draft of converted S-158:129 checks. Added more generic Part 5 checks to S-158:101 0.2.0 Table 5-1; added caption to  same table.
</commit_message>
<xml_diff>
--- a/Documents/S-158-101/0.2.0/S-158_101 ENC Validation_Checks_0_2_0_20241007.docx
+++ b/Documents/S-158-101/0.2.0/S-158_101 ENC Validation_Checks_0_2_0_20241007.docx
@@ -6688,7 +6688,7 @@
           <w:rPr>
             <w:webHidden/>
           </w:rPr>
-          <w:t>7</w:t>
+          <w:t>8</w:t>
         </w:r>
         <w:r>
           <w:rPr>
@@ -6769,7 +6769,7 @@
           <w:rPr>
             <w:webHidden/>
           </w:rPr>
-          <w:t>7</w:t>
+          <w:t>8</w:t>
         </w:r>
         <w:r>
           <w:rPr>
@@ -6850,7 +6850,7 @@
           <w:rPr>
             <w:webHidden/>
           </w:rPr>
-          <w:t>8</w:t>
+          <w:t>9</w:t>
         </w:r>
         <w:r>
           <w:rPr>
@@ -6931,7 +6931,7 @@
           <w:rPr>
             <w:webHidden/>
           </w:rPr>
-          <w:t>8</w:t>
+          <w:t>9</w:t>
         </w:r>
         <w:r>
           <w:rPr>
@@ -7012,7 +7012,7 @@
           <w:rPr>
             <w:webHidden/>
           </w:rPr>
-          <w:t>8</w:t>
+          <w:t>9</w:t>
         </w:r>
         <w:r>
           <w:rPr>
@@ -11731,12 +11731,14 @@
       <w:r>
         <w:t xml:space="preserve">Table </w:t>
       </w:r>
-      <w:r>
-        <w:fldChar w:fldCharType="begin"/>
-      </w:r>
-      <w:r>
-        <w:instrText xml:space="preserve"> STYLEREF 1 \s </w:instrText>
-      </w:r>
+      <w:ins w:id="185" w:author="Raphael Malyankar" w:date="2024-10-11T00:53:00Z" w16du:dateUtc="2024-10-11T07:53:00Z">
+        <w:r>
+          <w:fldChar w:fldCharType="begin"/>
+        </w:r>
+        <w:r>
+          <w:instrText xml:space="preserve"> STYLEREF 1 \s </w:instrText>
+        </w:r>
+      </w:ins>
       <w:r>
         <w:fldChar w:fldCharType="separate"/>
       </w:r>
@@ -11746,30 +11748,75 @@
         </w:rPr>
         <w:t>2</w:t>
       </w:r>
-      <w:r>
-        <w:fldChar w:fldCharType="end"/>
-      </w:r>
-      <w:r>
-        <w:t>.</w:t>
-      </w:r>
-      <w:r>
-        <w:fldChar w:fldCharType="begin"/>
-      </w:r>
-      <w:r>
-        <w:instrText xml:space="preserve"> SEQ Table \* ARABIC \s 1 </w:instrText>
-      </w:r>
+      <w:ins w:id="186" w:author="Raphael Malyankar" w:date="2024-10-11T00:53:00Z" w16du:dateUtc="2024-10-11T07:53:00Z">
+        <w:r>
+          <w:fldChar w:fldCharType="end"/>
+        </w:r>
+        <w:r>
+          <w:t>.</w:t>
+        </w:r>
+        <w:r>
+          <w:fldChar w:fldCharType="begin"/>
+        </w:r>
+        <w:r>
+          <w:instrText xml:space="preserve"> SEQ Table \* ARABIC \s 1 </w:instrText>
+        </w:r>
+      </w:ins>
       <w:r>
         <w:fldChar w:fldCharType="separate"/>
       </w:r>
-      <w:r>
-        <w:rPr>
-          <w:noProof/>
-        </w:rPr>
-        <w:t>1</w:t>
-      </w:r>
-      <w:r>
-        <w:fldChar w:fldCharType="end"/>
-      </w:r>
+      <w:ins w:id="187" w:author="Raphael Malyankar" w:date="2024-10-11T00:53:00Z" w16du:dateUtc="2024-10-11T07:53:00Z">
+        <w:r>
+          <w:rPr>
+            <w:noProof/>
+          </w:rPr>
+          <w:t>1</w:t>
+        </w:r>
+        <w:r>
+          <w:fldChar w:fldCharType="end"/>
+        </w:r>
+      </w:ins>
+      <w:del w:id="188" w:author="Raphael Malyankar" w:date="2024-10-11T00:53:00Z" w16du:dateUtc="2024-10-11T07:53:00Z">
+        <w:r>
+          <w:fldChar w:fldCharType="begin"/>
+        </w:r>
+        <w:r>
+          <w:delInstrText xml:space="preserve"> STYLEREF 1 \s </w:delInstrText>
+        </w:r>
+        <w:r>
+          <w:fldChar w:fldCharType="separate"/>
+        </w:r>
+        <w:r>
+          <w:rPr>
+            <w:noProof/>
+          </w:rPr>
+          <w:delText>2</w:delText>
+        </w:r>
+        <w:r>
+          <w:fldChar w:fldCharType="end"/>
+        </w:r>
+        <w:r>
+          <w:delText>.</w:delText>
+        </w:r>
+        <w:r>
+          <w:fldChar w:fldCharType="begin"/>
+        </w:r>
+        <w:r>
+          <w:delInstrText xml:space="preserve"> SEQ Table \* ARABIC \s 1 </w:delInstrText>
+        </w:r>
+        <w:r>
+          <w:fldChar w:fldCharType="separate"/>
+        </w:r>
+        <w:r>
+          <w:rPr>
+            <w:noProof/>
+          </w:rPr>
+          <w:delText>1</w:delText>
+        </w:r>
+        <w:r>
+          <w:fldChar w:fldCharType="end"/>
+        </w:r>
+      </w:del>
       <w:r>
         <w:t xml:space="preserve"> </w:t>
       </w:r>
@@ -11906,7 +11953,7 @@
             <w:r>
               <w:t xml:space="preserve">Identifier of check from S-58 Edition </w:t>
             </w:r>
-            <w:commentRangeStart w:id="185"/>
+            <w:commentRangeStart w:id="189"/>
             <w:r>
               <w:rPr>
                 <w:highlight w:val="yellow"/>
@@ -11916,12 +11963,12 @@
             <w:r>
               <w:t xml:space="preserve"> </w:t>
             </w:r>
-            <w:commentRangeEnd w:id="185"/>
+            <w:commentRangeEnd w:id="189"/>
             <w:r>
               <w:rPr>
                 <w:rStyle w:val="CommentReference"/>
               </w:rPr>
-              <w:commentReference w:id="185"/>
+              <w:commentReference w:id="189"/>
             </w:r>
             <w:r>
               <w:t>from which this check is derived.</w:t>
@@ -12067,12 +12114,14 @@
       <w:r>
         <w:t xml:space="preserve">Table </w:t>
       </w:r>
-      <w:r>
-        <w:fldChar w:fldCharType="begin"/>
-      </w:r>
-      <w:r>
-        <w:instrText xml:space="preserve"> STYLEREF 1 \s </w:instrText>
-      </w:r>
+      <w:ins w:id="190" w:author="Raphael Malyankar" w:date="2024-10-11T00:53:00Z" w16du:dateUtc="2024-10-11T07:53:00Z">
+        <w:r>
+          <w:fldChar w:fldCharType="begin"/>
+        </w:r>
+        <w:r>
+          <w:instrText xml:space="preserve"> STYLEREF 1 \s </w:instrText>
+        </w:r>
+      </w:ins>
       <w:r>
         <w:fldChar w:fldCharType="separate"/>
       </w:r>
@@ -12082,30 +12131,75 @@
         </w:rPr>
         <w:t>2</w:t>
       </w:r>
-      <w:r>
-        <w:fldChar w:fldCharType="end"/>
-      </w:r>
-      <w:r>
-        <w:t>.</w:t>
-      </w:r>
-      <w:r>
-        <w:fldChar w:fldCharType="begin"/>
-      </w:r>
-      <w:r>
-        <w:instrText xml:space="preserve"> SEQ Table \* ARABIC \s 1 </w:instrText>
-      </w:r>
+      <w:ins w:id="191" w:author="Raphael Malyankar" w:date="2024-10-11T00:53:00Z" w16du:dateUtc="2024-10-11T07:53:00Z">
+        <w:r>
+          <w:fldChar w:fldCharType="end"/>
+        </w:r>
+        <w:r>
+          <w:t>.</w:t>
+        </w:r>
+        <w:r>
+          <w:fldChar w:fldCharType="begin"/>
+        </w:r>
+        <w:r>
+          <w:instrText xml:space="preserve"> SEQ Table \* ARABIC \s 1 </w:instrText>
+        </w:r>
+      </w:ins>
       <w:r>
         <w:fldChar w:fldCharType="separate"/>
       </w:r>
-      <w:r>
-        <w:rPr>
-          <w:noProof/>
-        </w:rPr>
-        <w:t>2</w:t>
-      </w:r>
-      <w:r>
-        <w:fldChar w:fldCharType="end"/>
-      </w:r>
+      <w:ins w:id="192" w:author="Raphael Malyankar" w:date="2024-10-11T00:53:00Z" w16du:dateUtc="2024-10-11T07:53:00Z">
+        <w:r>
+          <w:rPr>
+            <w:noProof/>
+          </w:rPr>
+          <w:t>2</w:t>
+        </w:r>
+        <w:r>
+          <w:fldChar w:fldCharType="end"/>
+        </w:r>
+      </w:ins>
+      <w:del w:id="193" w:author="Raphael Malyankar" w:date="2024-10-11T00:53:00Z" w16du:dateUtc="2024-10-11T07:53:00Z">
+        <w:r>
+          <w:fldChar w:fldCharType="begin"/>
+        </w:r>
+        <w:r>
+          <w:delInstrText xml:space="preserve"> STYLEREF 1 \s </w:delInstrText>
+        </w:r>
+        <w:r>
+          <w:fldChar w:fldCharType="separate"/>
+        </w:r>
+        <w:r>
+          <w:rPr>
+            <w:noProof/>
+          </w:rPr>
+          <w:delText>2</w:delText>
+        </w:r>
+        <w:r>
+          <w:fldChar w:fldCharType="end"/>
+        </w:r>
+        <w:r>
+          <w:delText>.</w:delText>
+        </w:r>
+        <w:r>
+          <w:fldChar w:fldCharType="begin"/>
+        </w:r>
+        <w:r>
+          <w:delInstrText xml:space="preserve"> SEQ Table \* ARABIC \s 1 </w:delInstrText>
+        </w:r>
+        <w:r>
+          <w:fldChar w:fldCharType="separate"/>
+        </w:r>
+        <w:r>
+          <w:rPr>
+            <w:noProof/>
+          </w:rPr>
+          <w:delText>2</w:delText>
+        </w:r>
+        <w:r>
+          <w:fldChar w:fldCharType="end"/>
+        </w:r>
+      </w:del>
       <w:r>
         <w:t xml:space="preserve"> - Tabulation of allowed combinations of values for attributes describing the nature ofs surface and relecant qualifying terms</w:t>
       </w:r>
@@ -14552,16 +14646,16 @@
           <w:lang w:val="en-GB"/>
         </w:rPr>
       </w:pPr>
-      <w:bookmarkStart w:id="186" w:name="_Ref172572327"/>
-      <w:bookmarkStart w:id="187" w:name="_Toc179220190"/>
+      <w:bookmarkStart w:id="194" w:name="_Ref172572327"/>
+      <w:bookmarkStart w:id="195" w:name="_Toc179220190"/>
       <w:r>
         <w:rPr>
           <w:lang w:val="en-GB"/>
         </w:rPr>
         <w:t>Check Syntax</w:t>
       </w:r>
-      <w:bookmarkEnd w:id="186"/>
-      <w:bookmarkEnd w:id="187"/>
+      <w:bookmarkEnd w:id="194"/>
+      <w:bookmarkEnd w:id="195"/>
     </w:p>
     <w:p>
       <w:pPr>
@@ -14583,14 +14677,14 @@
           <w:lang w:val="en-GB"/>
         </w:rPr>
       </w:pPr>
-      <w:bookmarkStart w:id="188" w:name="_Toc179220191"/>
+      <w:bookmarkStart w:id="196" w:name="_Toc179220191"/>
       <w:r>
         <w:rPr>
           <w:lang w:val="en-GB"/>
         </w:rPr>
         <w:t>Organisation</w:t>
       </w:r>
-      <w:bookmarkEnd w:id="188"/>
+      <w:bookmarkEnd w:id="196"/>
     </w:p>
     <w:p>
       <w:pPr>
@@ -14616,7 +14710,7 @@
         </w:tabs>
         <w:spacing w:line="240" w:lineRule="auto"/>
         <w:rPr>
-          <w:ins w:id="189" w:author="Raphael Malyankar" w:date="2024-10-07T17:17:00Z" w16du:dateUtc="2024-10-08T00:17:00Z"/>
+          <w:ins w:id="197" w:author="Raphael Malyankar" w:date="2024-10-07T17:17:00Z" w16du:dateUtc="2024-10-08T00:17:00Z"/>
           <w:lang w:val="en-GB"/>
         </w:rPr>
       </w:pPr>
@@ -14626,7 +14720,7 @@
         </w:rPr>
         <w:t xml:space="preserve">[Describe numbering scheme and organization. </w:t>
       </w:r>
-      <w:ins w:id="190" w:author="Raphael Malyankar" w:date="2024-10-07T17:16:00Z" w16du:dateUtc="2024-10-08T00:16:00Z">
+      <w:ins w:id="198" w:author="Raphael Malyankar" w:date="2024-10-07T17:16:00Z" w16du:dateUtc="2024-10-08T00:16:00Z">
         <w:r>
           <w:rPr>
             <w:lang w:val="en-GB"/>
@@ -14634,7 +14728,7 @@
           <w:t>(</w:t>
         </w:r>
       </w:ins>
-      <w:del w:id="191" w:author="Raphael Malyankar" w:date="2024-10-07T17:16:00Z" w16du:dateUtc="2024-10-08T00:16:00Z">
+      <w:del w:id="199" w:author="Raphael Malyankar" w:date="2024-10-07T17:16:00Z" w16du:dateUtc="2024-10-08T00:16:00Z">
         <w:r>
           <w:rPr>
             <w:lang w:val="en-GB"/>
@@ -14672,7 +14766,7 @@
         </w:rPr>
         <w:t>S-101 PT</w:t>
       </w:r>
-      <w:ins w:id="192" w:author="Raphael Malyankar" w:date="2024-10-07T17:16:00Z" w16du:dateUtc="2024-10-08T00:16:00Z">
+      <w:ins w:id="200" w:author="Raphael Malyankar" w:date="2024-10-07T17:16:00Z" w16du:dateUtc="2024-10-08T00:16:00Z">
         <w:r>
           <w:rPr>
             <w:lang w:val="en-GB"/>
@@ -14691,31 +14785,31 @@
       <w:pPr>
         <w:pStyle w:val="Heading1"/>
         <w:rPr>
-          <w:ins w:id="193" w:author="Raphael Malyankar" w:date="2024-10-07T17:18:00Z" w16du:dateUtc="2024-10-08T00:18:00Z"/>
-          <w:lang w:val="en-GB"/>
-        </w:rPr>
-      </w:pPr>
-      <w:bookmarkStart w:id="194" w:name="_Toc179220192"/>
-      <w:ins w:id="195" w:author="Raphael Malyankar" w:date="2024-10-07T17:18:00Z" w16du:dateUtc="2024-10-08T00:18:00Z">
+          <w:ins w:id="201" w:author="Raphael Malyankar" w:date="2024-10-07T17:18:00Z" w16du:dateUtc="2024-10-08T00:18:00Z"/>
+          <w:lang w:val="en-GB"/>
+        </w:rPr>
+      </w:pPr>
+      <w:bookmarkStart w:id="202" w:name="_Toc179220192"/>
+      <w:ins w:id="203" w:author="Raphael Malyankar" w:date="2024-10-07T17:18:00Z" w16du:dateUtc="2024-10-08T00:18:00Z">
         <w:r>
           <w:rPr>
             <w:lang w:val="en-GB"/>
           </w:rPr>
           <w:t>Other Applicable Checks</w:t>
         </w:r>
-        <w:bookmarkEnd w:id="194"/>
+        <w:bookmarkEnd w:id="202"/>
       </w:ins>
     </w:p>
     <w:p>
       <w:pPr>
         <w:pStyle w:val="Heading2"/>
         <w:rPr>
-          <w:ins w:id="196" w:author="Raphael Malyankar" w:date="2024-10-07T17:18:00Z" w16du:dateUtc="2024-10-08T00:18:00Z"/>
-          <w:lang w:val="en-GB"/>
-        </w:rPr>
-      </w:pPr>
-      <w:bookmarkStart w:id="197" w:name="_Toc179220193"/>
-      <w:ins w:id="198" w:author="Raphael Malyankar" w:date="2024-10-07T17:18:00Z" w16du:dateUtc="2024-10-08T00:18:00Z">
+          <w:ins w:id="204" w:author="Raphael Malyankar" w:date="2024-10-07T17:18:00Z" w16du:dateUtc="2024-10-08T00:18:00Z"/>
+          <w:lang w:val="en-GB"/>
+        </w:rPr>
+      </w:pPr>
+      <w:bookmarkStart w:id="205" w:name="_Toc179220193"/>
+      <w:ins w:id="206" w:author="Raphael Malyankar" w:date="2024-10-07T17:18:00Z" w16du:dateUtc="2024-10-08T00:18:00Z">
         <w:r>
           <w:rPr>
             <w:lang w:val="en-GB"/>
@@ -14723,7 +14817,7 @@
           <w:t>Generic</w:t>
         </w:r>
       </w:ins>
-      <w:ins w:id="199" w:author="Raphael Malyankar" w:date="2024-10-07T17:19:00Z" w16du:dateUtc="2024-10-08T00:19:00Z">
+      <w:ins w:id="207" w:author="Raphael Malyankar" w:date="2024-10-07T17:19:00Z" w16du:dateUtc="2024-10-08T00:19:00Z">
         <w:r>
           <w:rPr>
             <w:lang w:val="en-GB"/>
@@ -14731,7 +14825,7 @@
           <w:t xml:space="preserve"> S-100 checks</w:t>
         </w:r>
       </w:ins>
-      <w:bookmarkEnd w:id="197"/>
+      <w:bookmarkEnd w:id="205"/>
     </w:p>
     <w:p>
       <w:pPr>
@@ -14740,11 +14834,11 @@
         </w:tabs>
         <w:spacing w:line="240" w:lineRule="auto"/>
         <w:rPr>
-          <w:ins w:id="200" w:author="Raphael Malyankar" w:date="2024-10-07T17:20:00Z" w16du:dateUtc="2024-10-08T00:20:00Z"/>
-          <w:lang w:val="en-GB"/>
-        </w:rPr>
-      </w:pPr>
-      <w:ins w:id="201" w:author="Raphael Malyankar" w:date="2024-10-07T17:20:00Z" w16du:dateUtc="2024-10-08T00:20:00Z">
+          <w:ins w:id="208" w:author="Raphael Malyankar" w:date="2024-10-07T17:20:00Z" w16du:dateUtc="2024-10-08T00:20:00Z"/>
+          <w:lang w:val="en-GB"/>
+        </w:rPr>
+      </w:pPr>
+      <w:ins w:id="209" w:author="Raphael Malyankar" w:date="2024-10-07T17:20:00Z" w16du:dateUtc="2024-10-08T00:20:00Z">
         <w:r>
           <w:rPr>
             <w:lang w:val="en-GB"/>
@@ -14752,7 +14846,7 @@
           <w:t>S-101 datasets</w:t>
         </w:r>
       </w:ins>
-      <w:ins w:id="202" w:author="Raphael Malyankar" w:date="2024-10-07T17:22:00Z" w16du:dateUtc="2024-10-08T00:22:00Z">
+      <w:ins w:id="210" w:author="Raphael Malyankar" w:date="2024-10-07T17:22:00Z" w16du:dateUtc="2024-10-08T00:22:00Z">
         <w:r>
           <w:rPr>
             <w:lang w:val="en-GB"/>
@@ -14760,7 +14854,7 @@
           <w:t xml:space="preserve"> and exchange sets</w:t>
         </w:r>
       </w:ins>
-      <w:ins w:id="203" w:author="Raphael Malyankar" w:date="2024-10-07T17:20:00Z" w16du:dateUtc="2024-10-08T00:20:00Z">
+      <w:ins w:id="211" w:author="Raphael Malyankar" w:date="2024-10-07T17:20:00Z" w16du:dateUtc="2024-10-08T00:20:00Z">
         <w:r>
           <w:rPr>
             <w:lang w:val="en-GB"/>
@@ -14768,7 +14862,7 @@
           <w:t xml:space="preserve"> must also be</w:t>
         </w:r>
       </w:ins>
-      <w:ins w:id="204" w:author="Raphael Malyankar" w:date="2024-10-07T17:22:00Z" w16du:dateUtc="2024-10-08T00:22:00Z">
+      <w:ins w:id="212" w:author="Raphael Malyankar" w:date="2024-10-07T17:22:00Z" w16du:dateUtc="2024-10-08T00:22:00Z">
         <w:r>
           <w:rPr>
             <w:lang w:val="en-GB"/>
@@ -14776,7 +14870,7 @@
           <w:t xml:space="preserve"> vali</w:t>
         </w:r>
       </w:ins>
-      <w:ins w:id="205" w:author="Raphael Malyankar" w:date="2024-10-07T17:23:00Z" w16du:dateUtc="2024-10-08T00:23:00Z">
+      <w:ins w:id="213" w:author="Raphael Malyankar" w:date="2024-10-07T17:23:00Z" w16du:dateUtc="2024-10-08T00:23:00Z">
         <w:r>
           <w:rPr>
             <w:lang w:val="en-GB"/>
@@ -14784,7 +14878,7 @@
           <w:t>dated</w:t>
         </w:r>
       </w:ins>
-      <w:ins w:id="206" w:author="Raphael Malyankar" w:date="2024-10-07T17:20:00Z" w16du:dateUtc="2024-10-08T00:20:00Z">
+      <w:ins w:id="214" w:author="Raphael Malyankar" w:date="2024-10-07T17:20:00Z" w16du:dateUtc="2024-10-08T00:20:00Z">
         <w:r>
           <w:rPr>
             <w:lang w:val="en-GB"/>
@@ -14792,7 +14886,7 @@
           <w:t xml:space="preserve"> using the</w:t>
         </w:r>
       </w:ins>
-      <w:ins w:id="207" w:author="Raphael Malyankar" w:date="2024-10-07T17:18:00Z" w16du:dateUtc="2024-10-08T00:18:00Z">
+      <w:ins w:id="215" w:author="Raphael Malyankar" w:date="2024-10-07T17:18:00Z" w16du:dateUtc="2024-10-08T00:18:00Z">
         <w:r>
           <w:rPr>
             <w:lang w:val="en-GB"/>
@@ -14800,7 +14894,7 @@
           <w:t xml:space="preserve"> following </w:t>
         </w:r>
       </w:ins>
-      <w:ins w:id="208" w:author="Raphael Malyankar" w:date="2024-10-07T18:57:00Z" w16du:dateUtc="2024-10-08T01:57:00Z">
+      <w:ins w:id="216" w:author="Raphael Malyankar" w:date="2024-10-07T18:57:00Z" w16du:dateUtc="2024-10-08T01:57:00Z">
         <w:r>
           <w:rPr>
             <w:lang w:val="en-GB"/>
@@ -14808,7 +14902,7 @@
           <w:t xml:space="preserve">subset of the </w:t>
         </w:r>
       </w:ins>
-      <w:ins w:id="209" w:author="Raphael Malyankar" w:date="2024-10-07T17:20:00Z" w16du:dateUtc="2024-10-08T00:20:00Z">
+      <w:ins w:id="217" w:author="Raphael Malyankar" w:date="2024-10-07T17:20:00Z" w16du:dateUtc="2024-10-08T00:20:00Z">
         <w:r>
           <w:rPr>
             <w:lang w:val="en-GB"/>
@@ -14816,7 +14910,7 @@
           <w:t xml:space="preserve">generic S-100 </w:t>
         </w:r>
       </w:ins>
-      <w:ins w:id="210" w:author="Raphael Malyankar" w:date="2024-10-07T17:23:00Z" w16du:dateUtc="2024-10-08T00:23:00Z">
+      <w:ins w:id="218" w:author="Raphael Malyankar" w:date="2024-10-07T17:23:00Z" w16du:dateUtc="2024-10-08T00:23:00Z">
         <w:r>
           <w:rPr>
             <w:lang w:val="en-GB"/>
@@ -14824,7 +14918,7 @@
           <w:t xml:space="preserve">validation </w:t>
         </w:r>
       </w:ins>
-      <w:ins w:id="211" w:author="Raphael Malyankar" w:date="2024-10-07T17:19:00Z" w16du:dateUtc="2024-10-08T00:19:00Z">
+      <w:ins w:id="219" w:author="Raphael Malyankar" w:date="2024-10-07T17:19:00Z" w16du:dateUtc="2024-10-08T00:19:00Z">
         <w:r>
           <w:rPr>
             <w:lang w:val="en-GB"/>
@@ -14832,12 +14926,76 @@
           <w:t>checks defined in S-158:100</w:t>
         </w:r>
       </w:ins>
-      <w:ins w:id="212" w:author="Raphael Malyankar" w:date="2024-10-07T17:20:00Z" w16du:dateUtc="2024-10-08T00:20:00Z">
+      <w:ins w:id="220" w:author="Raphael Malyankar" w:date="2024-10-07T17:20:00Z" w16du:dateUtc="2024-10-08T00:20:00Z">
         <w:r>
           <w:rPr>
             <w:lang w:val="en-GB"/>
           </w:rPr>
           <w:t>:</w:t>
+        </w:r>
+      </w:ins>
+    </w:p>
+    <w:p>
+      <w:pPr>
+        <w:pStyle w:val="Caption"/>
+        <w:keepNext/>
+        <w:rPr>
+          <w:ins w:id="221" w:author="Raphael Malyankar" w:date="2024-10-11T00:53:00Z" w16du:dateUtc="2024-10-11T07:53:00Z"/>
+        </w:rPr>
+        <w:pPrChange w:id="222" w:author="Raphael Malyankar" w:date="2024-10-11T00:53:00Z" w16du:dateUtc="2024-10-11T07:53:00Z">
+          <w:pPr/>
+        </w:pPrChange>
+      </w:pPr>
+      <w:ins w:id="223" w:author="Raphael Malyankar" w:date="2024-10-11T00:53:00Z" w16du:dateUtc="2024-10-11T07:53:00Z">
+        <w:r>
+          <w:lastRenderedPageBreak/>
+          <w:t xml:space="preserve">Table </w:t>
+        </w:r>
+        <w:r>
+          <w:fldChar w:fldCharType="begin"/>
+        </w:r>
+        <w:r>
+          <w:instrText xml:space="preserve"> STYLEREF 1 \s </w:instrText>
+        </w:r>
+      </w:ins>
+      <w:r>
+        <w:fldChar w:fldCharType="separate"/>
+      </w:r>
+      <w:r>
+        <w:rPr>
+          <w:noProof/>
+        </w:rPr>
+        <w:t>5</w:t>
+      </w:r>
+      <w:ins w:id="224" w:author="Raphael Malyankar" w:date="2024-10-11T00:53:00Z" w16du:dateUtc="2024-10-11T07:53:00Z">
+        <w:r>
+          <w:fldChar w:fldCharType="end"/>
+        </w:r>
+        <w:r>
+          <w:t>.</w:t>
+        </w:r>
+        <w:r>
+          <w:fldChar w:fldCharType="begin"/>
+        </w:r>
+        <w:r>
+          <w:instrText xml:space="preserve"> SEQ Table \* ARABIC \s 1 </w:instrText>
+        </w:r>
+      </w:ins>
+      <w:r>
+        <w:fldChar w:fldCharType="separate"/>
+      </w:r>
+      <w:ins w:id="225" w:author="Raphael Malyankar" w:date="2024-10-11T00:53:00Z" w16du:dateUtc="2024-10-11T07:53:00Z">
+        <w:r>
+          <w:rPr>
+            <w:noProof/>
+          </w:rPr>
+          <w:t>1</w:t>
+        </w:r>
+        <w:r>
+          <w:fldChar w:fldCharType="end"/>
+        </w:r>
+        <w:r>
+          <w:t xml:space="preserve"> - Applicablity of generic S-100 checks</w:t>
         </w:r>
       </w:ins>
     </w:p>
@@ -14860,7 +15018,7 @@
       <w:tr>
         <w:trPr>
           <w:tblHeader/>
-          <w:ins w:id="213" w:author="Raphael Malyankar" w:date="2024-10-07T17:45:00Z"/>
+          <w:ins w:id="226" w:author="Raphael Malyankar" w:date="2024-10-07T17:45:00Z"/>
         </w:trPr>
         <w:tc>
           <w:tcPr>
@@ -14872,24 +15030,23 @@
               <w:spacing w:before="60" w:after="60" w:line="240" w:lineRule="auto"/>
               <w:jc w:val="left"/>
               <w:rPr>
-                <w:ins w:id="214" w:author="Raphael Malyankar" w:date="2024-10-07T17:45:00Z" w16du:dateUtc="2024-10-08T00:45:00Z"/>
+                <w:ins w:id="227" w:author="Raphael Malyankar" w:date="2024-10-07T17:45:00Z" w16du:dateUtc="2024-10-08T00:45:00Z"/>
                 <w:b/>
                 <w:bCs/>
                 <w:lang w:val="en-GB"/>
               </w:rPr>
             </w:pPr>
-            <w:ins w:id="215" w:author="Raphael Malyankar" w:date="2024-10-07T17:45:00Z" w16du:dateUtc="2024-10-08T00:45:00Z">
+            <w:ins w:id="228" w:author="Raphael Malyankar" w:date="2024-10-07T17:45:00Z" w16du:dateUtc="2024-10-08T00:45:00Z">
               <w:r>
                 <w:rPr>
                   <w:b/>
                   <w:bCs/>
                   <w:lang w:val="en-GB"/>
                 </w:rPr>
-                <w:lastRenderedPageBreak/>
                 <w:t>Document reference</w:t>
               </w:r>
             </w:ins>
-            <w:ins w:id="216" w:author="Raphael Malyankar" w:date="2024-10-07T17:46:00Z" w16du:dateUtc="2024-10-08T00:46:00Z">
+            <w:ins w:id="229" w:author="Raphael Malyankar" w:date="2024-10-07T17:46:00Z" w16du:dateUtc="2024-10-08T00:46:00Z">
               <w:r>
                 <w:rPr>
                   <w:b/>
@@ -14899,7 +15056,7 @@
                 <w:t xml:space="preserve"> in </w:t>
               </w:r>
             </w:ins>
-            <w:ins w:id="217" w:author="Raphael Malyankar" w:date="2024-10-07T17:45:00Z" w16du:dateUtc="2024-10-08T00:45:00Z">
+            <w:ins w:id="230" w:author="Raphael Malyankar" w:date="2024-10-07T17:45:00Z" w16du:dateUtc="2024-10-08T00:45:00Z">
               <w:r>
                 <w:rPr>
                   <w:b/>
@@ -14909,7 +15066,7 @@
                 <w:t>S</w:t>
               </w:r>
             </w:ins>
-            <w:ins w:id="218" w:author="Raphael Malyankar" w:date="2024-10-07T17:46:00Z" w16du:dateUtc="2024-10-08T00:46:00Z">
+            <w:ins w:id="231" w:author="Raphael Malyankar" w:date="2024-10-07T17:46:00Z" w16du:dateUtc="2024-10-08T00:46:00Z">
               <w:r>
                 <w:rPr>
                   <w:b/>
@@ -14919,7 +15076,7 @@
                 <w:noBreakHyphen/>
               </w:r>
             </w:ins>
-            <w:ins w:id="219" w:author="Raphael Malyankar" w:date="2024-10-07T17:45:00Z" w16du:dateUtc="2024-10-08T00:45:00Z">
+            <w:ins w:id="232" w:author="Raphael Malyankar" w:date="2024-10-07T17:45:00Z" w16du:dateUtc="2024-10-08T00:45:00Z">
               <w:r>
                 <w:rPr>
                   <w:b/>
@@ -14941,14 +15098,14 @@
               <w:spacing w:before="60" w:after="60" w:line="240" w:lineRule="auto"/>
               <w:jc w:val="left"/>
               <w:rPr>
-                <w:ins w:id="220" w:author="Raphael Malyankar" w:date="2024-10-07T17:45:00Z" w16du:dateUtc="2024-10-08T00:45:00Z"/>
+                <w:ins w:id="233" w:author="Raphael Malyankar" w:date="2024-10-07T17:45:00Z" w16du:dateUtc="2024-10-08T00:45:00Z"/>
                 <w:b/>
                 <w:bCs/>
                 <w:lang w:val="en-GB"/>
               </w:rPr>
             </w:pPr>
-            <w:commentRangeStart w:id="221"/>
-            <w:ins w:id="222" w:author="Raphael Malyankar" w:date="2024-10-07T17:45:00Z" w16du:dateUtc="2024-10-08T00:45:00Z">
+            <w:commentRangeStart w:id="234"/>
+            <w:ins w:id="235" w:author="Raphael Malyankar" w:date="2024-10-07T17:45:00Z" w16du:dateUtc="2024-10-08T00:45:00Z">
               <w:r>
                 <w:rPr>
                   <w:b/>
@@ -14958,13 +15115,13 @@
                 <w:t>Checks</w:t>
               </w:r>
             </w:ins>
-            <w:commentRangeEnd w:id="221"/>
-            <w:ins w:id="223" w:author="Raphael Malyankar" w:date="2024-10-07T19:03:00Z" w16du:dateUtc="2024-10-08T02:03:00Z">
+            <w:commentRangeEnd w:id="234"/>
+            <w:ins w:id="236" w:author="Raphael Malyankar" w:date="2024-10-07T19:03:00Z" w16du:dateUtc="2024-10-08T02:03:00Z">
               <w:r>
                 <w:rPr>
                   <w:rStyle w:val="CommentReference"/>
                 </w:rPr>
-                <w:commentReference w:id="221"/>
+                <w:commentReference w:id="234"/>
               </w:r>
             </w:ins>
           </w:p>
@@ -14979,13 +15136,13 @@
               <w:spacing w:before="60" w:after="60" w:line="240" w:lineRule="auto"/>
               <w:jc w:val="left"/>
               <w:rPr>
-                <w:ins w:id="224" w:author="Raphael Malyankar" w:date="2024-10-07T17:45:00Z" w16du:dateUtc="2024-10-08T00:45:00Z"/>
+                <w:ins w:id="237" w:author="Raphael Malyankar" w:date="2024-10-07T17:45:00Z" w16du:dateUtc="2024-10-08T00:45:00Z"/>
                 <w:b/>
                 <w:bCs/>
                 <w:lang w:val="en-GB"/>
               </w:rPr>
             </w:pPr>
-            <w:ins w:id="225" w:author="Raphael Malyankar" w:date="2024-10-07T17:45:00Z" w16du:dateUtc="2024-10-08T00:45:00Z">
+            <w:ins w:id="238" w:author="Raphael Malyankar" w:date="2024-10-07T17:45:00Z" w16du:dateUtc="2024-10-08T00:45:00Z">
               <w:r>
                 <w:rPr>
                   <w:b/>
@@ -15007,13 +15164,13 @@
               <w:spacing w:before="60" w:after="60" w:line="240" w:lineRule="auto"/>
               <w:jc w:val="left"/>
               <w:rPr>
-                <w:ins w:id="226" w:author="Raphael Malyankar" w:date="2024-10-07T17:45:00Z" w16du:dateUtc="2024-10-08T00:45:00Z"/>
+                <w:ins w:id="239" w:author="Raphael Malyankar" w:date="2024-10-07T17:45:00Z" w16du:dateUtc="2024-10-08T00:45:00Z"/>
                 <w:b/>
                 <w:bCs/>
                 <w:lang w:val="en-GB"/>
               </w:rPr>
             </w:pPr>
-            <w:ins w:id="227" w:author="Raphael Malyankar" w:date="2024-10-07T17:45:00Z" w16du:dateUtc="2024-10-08T00:45:00Z">
+            <w:ins w:id="240" w:author="Raphael Malyankar" w:date="2024-10-07T17:45:00Z" w16du:dateUtc="2024-10-08T00:45:00Z">
               <w:r>
                 <w:rPr>
                   <w:b/>
@@ -15028,7 +15185,7 @@
       </w:tr>
       <w:tr>
         <w:trPr>
-          <w:ins w:id="228" w:author="Raphael Malyankar" w:date="2024-10-07T17:45:00Z"/>
+          <w:ins w:id="241" w:author="Raphael Malyankar" w:date="2024-10-07T17:45:00Z"/>
         </w:trPr>
         <w:tc>
           <w:tcPr>
@@ -15039,11 +15196,11 @@
               <w:spacing w:before="60" w:after="60" w:line="240" w:lineRule="auto"/>
               <w:jc w:val="left"/>
               <w:rPr>
-                <w:ins w:id="229" w:author="Raphael Malyankar" w:date="2024-10-07T17:45:00Z" w16du:dateUtc="2024-10-08T00:45:00Z"/>
+                <w:ins w:id="242" w:author="Raphael Malyankar" w:date="2024-10-07T17:45:00Z" w16du:dateUtc="2024-10-08T00:45:00Z"/>
                 <w:lang w:val="en-GB"/>
               </w:rPr>
             </w:pPr>
-            <w:ins w:id="230" w:author="Raphael Malyankar" w:date="2024-10-07T17:45:00Z" w16du:dateUtc="2024-10-08T00:45:00Z">
+            <w:ins w:id="243" w:author="Raphael Malyankar" w:date="2024-10-07T17:45:00Z" w16du:dateUtc="2024-10-08T00:45:00Z">
               <w:r>
                 <w:rPr>
                   <w:lang w:val="en-GB"/>
@@ -15062,11 +15219,11 @@
               <w:spacing w:before="60" w:after="60" w:line="240" w:lineRule="auto"/>
               <w:jc w:val="left"/>
               <w:rPr>
-                <w:ins w:id="231" w:author="Raphael Malyankar" w:date="2024-10-07T17:45:00Z" w16du:dateUtc="2024-10-08T00:45:00Z"/>
+                <w:ins w:id="244" w:author="Raphael Malyankar" w:date="2024-10-07T17:45:00Z" w16du:dateUtc="2024-10-08T00:45:00Z"/>
                 <w:lang w:val="en-GB"/>
               </w:rPr>
             </w:pPr>
-            <w:ins w:id="232" w:author="Raphael Malyankar" w:date="2024-10-07T17:45:00Z" w16du:dateUtc="2024-10-08T00:45:00Z">
+            <w:ins w:id="245" w:author="Raphael Malyankar" w:date="2024-10-07T17:45:00Z" w16du:dateUtc="2024-10-08T00:45:00Z">
               <w:r>
                 <w:rPr>
                   <w:lang w:val="en-GB"/>
@@ -15085,11 +15242,11 @@
               <w:spacing w:before="60" w:after="60" w:line="240" w:lineRule="auto"/>
               <w:jc w:val="left"/>
               <w:rPr>
-                <w:ins w:id="233" w:author="Raphael Malyankar" w:date="2024-10-07T17:45:00Z" w16du:dateUtc="2024-10-08T00:45:00Z"/>
+                <w:ins w:id="246" w:author="Raphael Malyankar" w:date="2024-10-07T17:45:00Z" w16du:dateUtc="2024-10-08T00:45:00Z"/>
                 <w:lang w:val="en-GB"/>
               </w:rPr>
             </w:pPr>
-            <w:ins w:id="234" w:author="Raphael Malyankar" w:date="2024-10-07T17:45:00Z" w16du:dateUtc="2024-10-08T00:45:00Z">
+            <w:ins w:id="247" w:author="Raphael Malyankar" w:date="2024-10-07T17:45:00Z" w16du:dateUtc="2024-10-08T00:45:00Z">
               <w:r>
                 <w:rPr>
                   <w:lang w:val="en-GB"/>
@@ -15108,11 +15265,11 @@
               <w:spacing w:before="60" w:after="60" w:line="240" w:lineRule="auto"/>
               <w:jc w:val="left"/>
               <w:rPr>
-                <w:ins w:id="235" w:author="Raphael Malyankar" w:date="2024-10-07T17:45:00Z" w16du:dateUtc="2024-10-08T00:45:00Z"/>
+                <w:ins w:id="248" w:author="Raphael Malyankar" w:date="2024-10-07T17:45:00Z" w16du:dateUtc="2024-10-08T00:45:00Z"/>
                 <w:lang w:val="en-GB"/>
               </w:rPr>
             </w:pPr>
-            <w:ins w:id="236" w:author="Raphael Malyankar" w:date="2024-10-07T17:45:00Z" w16du:dateUtc="2024-10-08T00:45:00Z">
+            <w:ins w:id="249" w:author="Raphael Malyankar" w:date="2024-10-07T17:45:00Z" w16du:dateUtc="2024-10-08T00:45:00Z">
               <w:r>
                 <w:rPr>
                   <w:lang w:val="en-GB"/>
@@ -15125,7 +15282,7 @@
       </w:tr>
       <w:tr>
         <w:trPr>
-          <w:ins w:id="237" w:author="Raphael Malyankar" w:date="2024-10-07T17:45:00Z"/>
+          <w:ins w:id="250" w:author="Raphael Malyankar" w:date="2024-10-07T17:45:00Z"/>
         </w:trPr>
         <w:tc>
           <w:tcPr>
@@ -15136,11 +15293,11 @@
               <w:spacing w:before="60" w:after="60" w:line="240" w:lineRule="auto"/>
               <w:jc w:val="left"/>
               <w:rPr>
-                <w:ins w:id="238" w:author="Raphael Malyankar" w:date="2024-10-07T17:45:00Z" w16du:dateUtc="2024-10-08T00:45:00Z"/>
+                <w:ins w:id="251" w:author="Raphael Malyankar" w:date="2024-10-07T17:45:00Z" w16du:dateUtc="2024-10-08T00:45:00Z"/>
                 <w:lang w:val="en-GB"/>
               </w:rPr>
             </w:pPr>
-            <w:ins w:id="239" w:author="Raphael Malyankar" w:date="2024-10-07T17:45:00Z" w16du:dateUtc="2024-10-08T00:45:00Z">
+            <w:ins w:id="252" w:author="Raphael Malyankar" w:date="2024-10-07T17:45:00Z" w16du:dateUtc="2024-10-08T00:45:00Z">
               <w:r>
                 <w:rPr>
                   <w:lang w:val="en-GB"/>
@@ -15159,11 +15316,11 @@
               <w:spacing w:before="60" w:after="60" w:line="240" w:lineRule="auto"/>
               <w:jc w:val="left"/>
               <w:rPr>
-                <w:ins w:id="240" w:author="Raphael Malyankar" w:date="2024-10-07T17:45:00Z" w16du:dateUtc="2024-10-08T00:45:00Z"/>
+                <w:ins w:id="253" w:author="Raphael Malyankar" w:date="2024-10-07T17:45:00Z" w16du:dateUtc="2024-10-08T00:45:00Z"/>
                 <w:lang w:val="en-GB"/>
               </w:rPr>
             </w:pPr>
-            <w:ins w:id="241" w:author="Raphael Malyankar" w:date="2024-10-07T17:45:00Z" w16du:dateUtc="2024-10-08T00:45:00Z">
+            <w:ins w:id="254" w:author="Raphael Malyankar" w:date="2024-10-07T17:45:00Z" w16du:dateUtc="2024-10-08T00:45:00Z">
               <w:r>
                 <w:rPr>
                   <w:lang w:val="en-GB"/>
@@ -15182,11 +15339,11 @@
               <w:spacing w:before="60" w:after="60" w:line="240" w:lineRule="auto"/>
               <w:jc w:val="left"/>
               <w:rPr>
-                <w:ins w:id="242" w:author="Raphael Malyankar" w:date="2024-10-07T17:45:00Z" w16du:dateUtc="2024-10-08T00:45:00Z"/>
+                <w:ins w:id="255" w:author="Raphael Malyankar" w:date="2024-10-07T17:45:00Z" w16du:dateUtc="2024-10-08T00:45:00Z"/>
                 <w:lang w:val="en-GB"/>
               </w:rPr>
             </w:pPr>
-            <w:ins w:id="243" w:author="Raphael Malyankar" w:date="2024-10-07T17:45:00Z" w16du:dateUtc="2024-10-08T00:45:00Z">
+            <w:ins w:id="256" w:author="Raphael Malyankar" w:date="2024-10-07T17:45:00Z" w16du:dateUtc="2024-10-08T00:45:00Z">
               <w:r>
                 <w:rPr>
                   <w:lang w:val="en-GB"/>
@@ -15205,11 +15362,11 @@
               <w:spacing w:before="60" w:after="60" w:line="240" w:lineRule="auto"/>
               <w:jc w:val="left"/>
               <w:rPr>
-                <w:ins w:id="244" w:author="Raphael Malyankar" w:date="2024-10-07T17:45:00Z" w16du:dateUtc="2024-10-08T00:45:00Z"/>
+                <w:ins w:id="257" w:author="Raphael Malyankar" w:date="2024-10-07T17:45:00Z" w16du:dateUtc="2024-10-08T00:45:00Z"/>
                 <w:lang w:val="en-GB"/>
               </w:rPr>
             </w:pPr>
-            <w:ins w:id="245" w:author="Raphael Malyankar" w:date="2024-10-07T17:45:00Z" w16du:dateUtc="2024-10-08T00:45:00Z">
+            <w:ins w:id="258" w:author="Raphael Malyankar" w:date="2024-10-07T17:45:00Z" w16du:dateUtc="2024-10-08T00:45:00Z">
               <w:r>
                 <w:rPr>
                   <w:lang w:val="en-GB"/>
@@ -15222,7 +15379,7 @@
       </w:tr>
       <w:tr>
         <w:trPr>
-          <w:ins w:id="246" w:author="Raphael Malyankar" w:date="2024-10-07T17:45:00Z"/>
+          <w:ins w:id="259" w:author="Raphael Malyankar" w:date="2024-10-07T17:45:00Z"/>
         </w:trPr>
         <w:tc>
           <w:tcPr>
@@ -15233,11 +15390,11 @@
               <w:spacing w:before="60" w:after="60" w:line="240" w:lineRule="auto"/>
               <w:jc w:val="left"/>
               <w:rPr>
-                <w:ins w:id="247" w:author="Raphael Malyankar" w:date="2024-10-07T17:45:00Z" w16du:dateUtc="2024-10-08T00:45:00Z"/>
+                <w:ins w:id="260" w:author="Raphael Malyankar" w:date="2024-10-07T17:45:00Z" w16du:dateUtc="2024-10-08T00:45:00Z"/>
                 <w:lang w:val="en-GB"/>
               </w:rPr>
             </w:pPr>
-            <w:ins w:id="248" w:author="Raphael Malyankar" w:date="2024-10-07T17:45:00Z" w16du:dateUtc="2024-10-08T00:45:00Z">
+            <w:ins w:id="261" w:author="Raphael Malyankar" w:date="2024-10-07T17:45:00Z" w16du:dateUtc="2024-10-08T00:45:00Z">
               <w:r>
                 <w:rPr>
                   <w:lang w:val="en-GB"/>
@@ -15256,11 +15413,11 @@
               <w:spacing w:before="60" w:after="60" w:line="240" w:lineRule="auto"/>
               <w:jc w:val="left"/>
               <w:rPr>
-                <w:ins w:id="249" w:author="Raphael Malyankar" w:date="2024-10-07T17:45:00Z" w16du:dateUtc="2024-10-08T00:45:00Z"/>
+                <w:ins w:id="262" w:author="Raphael Malyankar" w:date="2024-10-07T17:45:00Z" w16du:dateUtc="2024-10-08T00:45:00Z"/>
                 <w:lang w:val="en-GB"/>
               </w:rPr>
             </w:pPr>
-            <w:ins w:id="250" w:author="Raphael Malyankar" w:date="2024-10-07T17:45:00Z" w16du:dateUtc="2024-10-08T00:45:00Z">
+            <w:ins w:id="263" w:author="Raphael Malyankar" w:date="2024-10-07T17:45:00Z" w16du:dateUtc="2024-10-08T00:45:00Z">
               <w:r>
                 <w:rPr>
                   <w:lang w:val="en-GB"/>
@@ -15279,11 +15436,11 @@
               <w:spacing w:before="60" w:after="60" w:line="240" w:lineRule="auto"/>
               <w:jc w:val="left"/>
               <w:rPr>
-                <w:ins w:id="251" w:author="Raphael Malyankar" w:date="2024-10-07T17:45:00Z" w16du:dateUtc="2024-10-08T00:45:00Z"/>
+                <w:ins w:id="264" w:author="Raphael Malyankar" w:date="2024-10-07T17:45:00Z" w16du:dateUtc="2024-10-08T00:45:00Z"/>
                 <w:lang w:val="en-GB"/>
               </w:rPr>
             </w:pPr>
-            <w:ins w:id="252" w:author="Raphael Malyankar" w:date="2024-10-07T17:45:00Z" w16du:dateUtc="2024-10-08T00:45:00Z">
+            <w:ins w:id="265" w:author="Raphael Malyankar" w:date="2024-10-07T17:45:00Z" w16du:dateUtc="2024-10-08T00:45:00Z">
               <w:r>
                 <w:rPr>
                   <w:lang w:val="en-GB"/>
@@ -15302,7 +15459,7 @@
               <w:spacing w:before="60" w:after="60" w:line="240" w:lineRule="auto"/>
               <w:jc w:val="left"/>
               <w:rPr>
-                <w:ins w:id="253" w:author="Raphael Malyankar" w:date="2024-10-07T17:45:00Z" w16du:dateUtc="2024-10-08T00:45:00Z"/>
+                <w:ins w:id="266" w:author="Raphael Malyankar" w:date="2024-10-07T17:45:00Z" w16du:dateUtc="2024-10-08T00:45:00Z"/>
                 <w:lang w:val="en-GB"/>
               </w:rPr>
             </w:pPr>
@@ -15311,7 +15468,7 @@
       </w:tr>
       <w:tr>
         <w:trPr>
-          <w:ins w:id="254" w:author="Raphael Malyankar" w:date="2024-10-07T17:45:00Z"/>
+          <w:ins w:id="267" w:author="Raphael Malyankar" w:date="2024-10-07T17:45:00Z"/>
         </w:trPr>
         <w:tc>
           <w:tcPr>
@@ -15322,11 +15479,11 @@
               <w:spacing w:before="60" w:after="60" w:line="240" w:lineRule="auto"/>
               <w:jc w:val="left"/>
               <w:rPr>
-                <w:ins w:id="255" w:author="Raphael Malyankar" w:date="2024-10-07T17:45:00Z" w16du:dateUtc="2024-10-08T00:45:00Z"/>
+                <w:ins w:id="268" w:author="Raphael Malyankar" w:date="2024-10-07T17:45:00Z" w16du:dateUtc="2024-10-08T00:45:00Z"/>
                 <w:lang w:val="en-GB"/>
               </w:rPr>
             </w:pPr>
-            <w:ins w:id="256" w:author="Raphael Malyankar" w:date="2024-10-07T17:45:00Z" w16du:dateUtc="2024-10-08T00:45:00Z">
+            <w:ins w:id="269" w:author="Raphael Malyankar" w:date="2024-10-07T17:45:00Z" w16du:dateUtc="2024-10-08T00:45:00Z">
               <w:r>
                 <w:rPr>
                   <w:lang w:val="en-GB"/>
@@ -15345,11 +15502,11 @@
               <w:spacing w:before="60" w:after="60" w:line="240" w:lineRule="auto"/>
               <w:jc w:val="left"/>
               <w:rPr>
-                <w:ins w:id="257" w:author="Raphael Malyankar" w:date="2024-10-07T17:45:00Z" w16du:dateUtc="2024-10-08T00:45:00Z"/>
+                <w:ins w:id="270" w:author="Raphael Malyankar" w:date="2024-10-07T17:45:00Z" w16du:dateUtc="2024-10-08T00:45:00Z"/>
                 <w:lang w:val="en-GB"/>
               </w:rPr>
             </w:pPr>
-            <w:ins w:id="258" w:author="Raphael Malyankar" w:date="2024-10-07T17:45:00Z" w16du:dateUtc="2024-10-08T00:45:00Z">
+            <w:ins w:id="271" w:author="Raphael Malyankar" w:date="2024-10-07T17:45:00Z" w16du:dateUtc="2024-10-08T00:45:00Z">
               <w:r>
                 <w:rPr>
                   <w:lang w:val="en-GB"/>
@@ -15368,11 +15525,11 @@
               <w:spacing w:before="60" w:after="60" w:line="240" w:lineRule="auto"/>
               <w:jc w:val="left"/>
               <w:rPr>
-                <w:ins w:id="259" w:author="Raphael Malyankar" w:date="2024-10-07T17:45:00Z" w16du:dateUtc="2024-10-08T00:45:00Z"/>
+                <w:ins w:id="272" w:author="Raphael Malyankar" w:date="2024-10-07T17:45:00Z" w16du:dateUtc="2024-10-08T00:45:00Z"/>
                 <w:lang w:val="en-GB"/>
               </w:rPr>
             </w:pPr>
-            <w:ins w:id="260" w:author="Raphael Malyankar" w:date="2024-10-07T17:45:00Z" w16du:dateUtc="2024-10-08T00:45:00Z">
+            <w:ins w:id="273" w:author="Raphael Malyankar" w:date="2024-10-07T17:45:00Z" w16du:dateUtc="2024-10-08T00:45:00Z">
               <w:r>
                 <w:rPr>
                   <w:lang w:val="en-GB"/>
@@ -15391,11 +15548,11 @@
               <w:spacing w:before="60" w:after="60" w:line="240" w:lineRule="auto"/>
               <w:jc w:val="left"/>
               <w:rPr>
-                <w:ins w:id="261" w:author="Raphael Malyankar" w:date="2024-10-07T17:45:00Z" w16du:dateUtc="2024-10-08T00:45:00Z"/>
+                <w:ins w:id="274" w:author="Raphael Malyankar" w:date="2024-10-07T17:45:00Z" w16du:dateUtc="2024-10-08T00:45:00Z"/>
                 <w:lang w:val="en-GB"/>
               </w:rPr>
             </w:pPr>
-            <w:ins w:id="262" w:author="Raphael Malyankar" w:date="2024-10-07T17:45:00Z" w16du:dateUtc="2024-10-08T00:45:00Z">
+            <w:ins w:id="275" w:author="Raphael Malyankar" w:date="2024-10-07T17:45:00Z" w16du:dateUtc="2024-10-08T00:45:00Z">
               <w:r>
                 <w:rPr>
                   <w:lang w:val="en-GB"/>
@@ -15408,7 +15565,7 @@
       </w:tr>
       <w:tr>
         <w:trPr>
-          <w:ins w:id="263" w:author="Raphael Malyankar" w:date="2024-10-07T17:45:00Z"/>
+          <w:ins w:id="276" w:author="Raphael Malyankar" w:date="2024-10-07T17:45:00Z"/>
         </w:trPr>
         <w:tc>
           <w:tcPr>
@@ -15420,11 +15577,11 @@
               <w:spacing w:before="60" w:after="60" w:line="240" w:lineRule="auto"/>
               <w:jc w:val="left"/>
               <w:rPr>
-                <w:ins w:id="264" w:author="Raphael Malyankar" w:date="2024-10-07T17:45:00Z" w16du:dateUtc="2024-10-08T00:45:00Z"/>
+                <w:ins w:id="277" w:author="Raphael Malyankar" w:date="2024-10-07T17:45:00Z" w16du:dateUtc="2024-10-08T00:45:00Z"/>
                 <w:lang w:val="en-GB"/>
               </w:rPr>
             </w:pPr>
-            <w:ins w:id="265" w:author="Raphael Malyankar" w:date="2024-10-07T17:45:00Z" w16du:dateUtc="2024-10-08T00:45:00Z">
+            <w:ins w:id="278" w:author="Raphael Malyankar" w:date="2024-10-07T17:45:00Z" w16du:dateUtc="2024-10-08T00:45:00Z">
               <w:r>
                 <w:rPr>
                   <w:lang w:val="en-GB"/>
@@ -15443,11 +15600,11 @@
               <w:spacing w:before="60" w:after="60" w:line="240" w:lineRule="auto"/>
               <w:jc w:val="left"/>
               <w:rPr>
-                <w:ins w:id="266" w:author="Raphael Malyankar" w:date="2024-10-07T17:45:00Z" w16du:dateUtc="2024-10-08T00:45:00Z"/>
+                <w:ins w:id="279" w:author="Raphael Malyankar" w:date="2024-10-07T17:45:00Z" w16du:dateUtc="2024-10-08T00:45:00Z"/>
                 <w:lang w:val="en-GB"/>
               </w:rPr>
             </w:pPr>
-            <w:ins w:id="267" w:author="Raphael Malyankar" w:date="2024-10-07T19:03:00Z" w16du:dateUtc="2024-10-08T02:03:00Z">
+            <w:ins w:id="280" w:author="Raphael Malyankar" w:date="2024-10-07T19:03:00Z" w16du:dateUtc="2024-10-08T02:03:00Z">
               <w:r>
                 <w:rPr>
                   <w:lang w:val="en-GB"/>
@@ -15455,7 +15612,7 @@
                 <w:t>S100_</w:t>
               </w:r>
             </w:ins>
-            <w:ins w:id="268" w:author="Raphael Malyankar" w:date="2024-10-07T17:45:00Z" w16du:dateUtc="2024-10-08T00:45:00Z">
+            <w:ins w:id="281" w:author="Raphael Malyankar" w:date="2024-10-07T17:45:00Z" w16du:dateUtc="2024-10-08T00:45:00Z">
               <w:r>
                 <w:rPr>
                   <w:lang w:val="en-GB"/>
@@ -15474,11 +15631,11 @@
               <w:spacing w:before="60" w:after="60" w:line="240" w:lineRule="auto"/>
               <w:jc w:val="left"/>
               <w:rPr>
-                <w:ins w:id="269" w:author="Raphael Malyankar" w:date="2024-10-07T17:45:00Z" w16du:dateUtc="2024-10-08T00:45:00Z"/>
+                <w:ins w:id="282" w:author="Raphael Malyankar" w:date="2024-10-07T17:45:00Z" w16du:dateUtc="2024-10-08T00:45:00Z"/>
                 <w:lang w:val="en-GB"/>
               </w:rPr>
             </w:pPr>
-            <w:ins w:id="270" w:author="Raphael Malyankar" w:date="2024-10-07T17:45:00Z" w16du:dateUtc="2024-10-08T00:45:00Z">
+            <w:ins w:id="283" w:author="Raphael Malyankar" w:date="2024-10-07T17:45:00Z" w16du:dateUtc="2024-10-08T00:45:00Z">
               <w:r>
                 <w:rPr>
                   <w:lang w:val="en-GB"/>
@@ -15497,11 +15654,11 @@
               <w:spacing w:before="60" w:after="60" w:line="240" w:lineRule="auto"/>
               <w:jc w:val="left"/>
               <w:rPr>
-                <w:ins w:id="271" w:author="Raphael Malyankar" w:date="2024-10-07T17:45:00Z" w16du:dateUtc="2024-10-08T00:45:00Z"/>
+                <w:ins w:id="284" w:author="Raphael Malyankar" w:date="2024-10-07T17:45:00Z" w16du:dateUtc="2024-10-08T00:45:00Z"/>
                 <w:lang w:val="en-GB"/>
               </w:rPr>
             </w:pPr>
-            <w:ins w:id="272" w:author="Raphael Malyankar" w:date="2024-10-07T17:45:00Z" w16du:dateUtc="2024-10-08T00:45:00Z">
+            <w:ins w:id="285" w:author="Raphael Malyankar" w:date="2024-10-07T17:45:00Z" w16du:dateUtc="2024-10-08T00:45:00Z">
               <w:r>
                 <w:rPr>
                   <w:lang w:val="en-GB"/>
@@ -15514,7 +15671,7 @@
       </w:tr>
       <w:tr>
         <w:trPr>
-          <w:ins w:id="273" w:author="Raphael Malyankar" w:date="2024-10-07T17:45:00Z"/>
+          <w:ins w:id="286" w:author="Raphael Malyankar" w:date="2024-10-07T17:45:00Z"/>
         </w:trPr>
         <w:tc>
           <w:tcPr>
@@ -15526,7 +15683,7 @@
               <w:spacing w:before="60" w:after="60" w:line="240" w:lineRule="auto"/>
               <w:jc w:val="left"/>
               <w:rPr>
-                <w:ins w:id="274" w:author="Raphael Malyankar" w:date="2024-10-07T17:45:00Z" w16du:dateUtc="2024-10-08T00:45:00Z"/>
+                <w:ins w:id="287" w:author="Raphael Malyankar" w:date="2024-10-07T17:45:00Z" w16du:dateUtc="2024-10-08T00:45:00Z"/>
                 <w:lang w:val="en-GB"/>
               </w:rPr>
             </w:pPr>
@@ -15541,11 +15698,11 @@
               <w:spacing w:before="60" w:after="60" w:line="240" w:lineRule="auto"/>
               <w:jc w:val="left"/>
               <w:rPr>
-                <w:ins w:id="275" w:author="Raphael Malyankar" w:date="2024-10-07T20:03:00Z" w16du:dateUtc="2024-10-08T03:03:00Z"/>
+                <w:ins w:id="288" w:author="Raphael Malyankar" w:date="2024-10-07T20:03:00Z" w16du:dateUtc="2024-10-08T03:03:00Z"/>
                 <w:lang w:val="en-GB"/>
               </w:rPr>
             </w:pPr>
-            <w:ins w:id="276" w:author="Raphael Malyankar" w:date="2024-10-07T17:45:00Z" w16du:dateUtc="2024-10-08T00:45:00Z">
+            <w:ins w:id="289" w:author="Raphael Malyankar" w:date="2024-10-07T17:45:00Z" w16du:dateUtc="2024-10-08T00:45:00Z">
               <w:r>
                 <w:rPr>
                   <w:lang w:val="en-GB"/>
@@ -15559,11 +15716,11 @@
               <w:spacing w:before="60" w:after="60" w:line="240" w:lineRule="auto"/>
               <w:jc w:val="left"/>
               <w:rPr>
-                <w:ins w:id="277" w:author="Raphael Malyankar" w:date="2024-10-07T20:03:00Z" w16du:dateUtc="2024-10-08T03:03:00Z"/>
+                <w:ins w:id="290" w:author="Raphael Malyankar" w:date="2024-10-11T00:05:00Z" w16du:dateUtc="2024-10-11T07:05:00Z"/>
                 <w:lang w:val="en-GB"/>
               </w:rPr>
             </w:pPr>
-            <w:ins w:id="278" w:author="Raphael Malyankar" w:date="2024-10-07T17:45:00Z" w16du:dateUtc="2024-10-08T00:45:00Z">
+            <w:ins w:id="291" w:author="Raphael Malyankar" w:date="2024-10-07T17:45:00Z" w16du:dateUtc="2024-10-08T00:45:00Z">
               <w:r>
                 <w:rPr>
                   <w:lang w:val="en-GB"/>
@@ -15577,11 +15734,65 @@
               <w:spacing w:before="60" w:after="60" w:line="240" w:lineRule="auto"/>
               <w:jc w:val="left"/>
               <w:rPr>
-                <w:ins w:id="279" w:author="Raphael Malyankar" w:date="2024-10-07T20:04:00Z" w16du:dateUtc="2024-10-08T03:04:00Z"/>
+                <w:ins w:id="292" w:author="Raphael Malyankar" w:date="2024-10-11T00:05:00Z" w16du:dateUtc="2024-10-11T07:05:00Z"/>
                 <w:lang w:val="en-GB"/>
               </w:rPr>
             </w:pPr>
-            <w:ins w:id="280" w:author="Raphael Malyankar" w:date="2024-10-07T17:45:00Z" w16du:dateUtc="2024-10-08T00:45:00Z">
+            <w:ins w:id="293" w:author="Raphael Malyankar" w:date="2024-10-11T00:05:00Z" w16du:dateUtc="2024-10-11T07:05:00Z">
+              <w:r>
+                <w:rPr>
+                  <w:lang w:val="en-GB"/>
+                </w:rPr>
+                <w:t>S100_Dev0161</w:t>
+              </w:r>
+            </w:ins>
+          </w:p>
+          <w:p>
+            <w:pPr>
+              <w:spacing w:before="60" w:after="60" w:line="240" w:lineRule="auto"/>
+              <w:jc w:val="left"/>
+              <w:rPr>
+                <w:ins w:id="294" w:author="Raphael Malyankar" w:date="2024-10-11T00:05:00Z" w16du:dateUtc="2024-10-11T07:05:00Z"/>
+                <w:lang w:val="en-GB"/>
+              </w:rPr>
+            </w:pPr>
+            <w:ins w:id="295" w:author="Raphael Malyankar" w:date="2024-10-11T00:05:00Z" w16du:dateUtc="2024-10-11T07:05:00Z">
+              <w:r>
+                <w:rPr>
+                  <w:lang w:val="en-GB"/>
+                </w:rPr>
+                <w:t>S100_Dev0162</w:t>
+              </w:r>
+            </w:ins>
+          </w:p>
+          <w:p>
+            <w:pPr>
+              <w:spacing w:before="60" w:after="60" w:line="240" w:lineRule="auto"/>
+              <w:jc w:val="left"/>
+              <w:rPr>
+                <w:ins w:id="296" w:author="Raphael Malyankar" w:date="2024-10-07T20:03:00Z" w16du:dateUtc="2024-10-08T03:03:00Z"/>
+                <w:lang w:val="en-GB"/>
+              </w:rPr>
+            </w:pPr>
+            <w:ins w:id="297" w:author="Raphael Malyankar" w:date="2024-10-11T00:05:00Z" w16du:dateUtc="2024-10-11T07:05:00Z">
+              <w:r>
+                <w:rPr>
+                  <w:lang w:val="en-GB"/>
+                </w:rPr>
+                <w:t>S100_Dev0163</w:t>
+              </w:r>
+            </w:ins>
+          </w:p>
+          <w:p>
+            <w:pPr>
+              <w:spacing w:before="60" w:after="60" w:line="240" w:lineRule="auto"/>
+              <w:jc w:val="left"/>
+              <w:rPr>
+                <w:ins w:id="298" w:author="Raphael Malyankar" w:date="2024-10-07T20:04:00Z" w16du:dateUtc="2024-10-08T03:04:00Z"/>
+                <w:lang w:val="en-GB"/>
+              </w:rPr>
+            </w:pPr>
+            <w:ins w:id="299" w:author="Raphael Malyankar" w:date="2024-10-07T17:45:00Z" w16du:dateUtc="2024-10-08T00:45:00Z">
               <w:r>
                 <w:rPr>
                   <w:lang w:val="en-GB"/>
@@ -15595,11 +15806,11 @@
               <w:spacing w:before="60" w:after="60" w:line="240" w:lineRule="auto"/>
               <w:jc w:val="left"/>
               <w:rPr>
-                <w:ins w:id="281" w:author="Raphael Malyankar" w:date="2024-10-07T20:04:00Z" w16du:dateUtc="2024-10-08T03:04:00Z"/>
+                <w:ins w:id="300" w:author="Raphael Malyankar" w:date="2024-10-07T20:04:00Z" w16du:dateUtc="2024-10-08T03:04:00Z"/>
                 <w:lang w:val="en-GB"/>
               </w:rPr>
             </w:pPr>
-            <w:ins w:id="282" w:author="Raphael Malyankar" w:date="2024-10-07T17:45:00Z" w16du:dateUtc="2024-10-08T00:45:00Z">
+            <w:ins w:id="301" w:author="Raphael Malyankar" w:date="2024-10-07T17:45:00Z" w16du:dateUtc="2024-10-08T00:45:00Z">
               <w:r>
                 <w:rPr>
                   <w:lang w:val="en-GB"/>
@@ -15613,16 +15824,106 @@
               <w:spacing w:before="60" w:after="60" w:line="240" w:lineRule="auto"/>
               <w:jc w:val="left"/>
               <w:rPr>
-                <w:ins w:id="283" w:author="Raphael Malyankar" w:date="2024-10-07T17:45:00Z" w16du:dateUtc="2024-10-08T00:45:00Z"/>
+                <w:ins w:id="302" w:author="Raphael Malyankar" w:date="2024-10-11T00:03:00Z" w16du:dateUtc="2024-10-11T07:03:00Z"/>
                 <w:lang w:val="en-GB"/>
               </w:rPr>
             </w:pPr>
-            <w:ins w:id="284" w:author="Raphael Malyankar" w:date="2024-10-07T17:45:00Z" w16du:dateUtc="2024-10-08T00:45:00Z">
+            <w:ins w:id="303" w:author="Raphael Malyankar" w:date="2024-10-07T17:45:00Z" w16du:dateUtc="2024-10-08T00:45:00Z">
               <w:r>
                 <w:rPr>
                   <w:lang w:val="en-GB"/>
                 </w:rPr>
                 <w:t>S100_Dev0166</w:t>
+              </w:r>
+            </w:ins>
+          </w:p>
+          <w:p>
+            <w:pPr>
+              <w:spacing w:before="60" w:after="60" w:line="240" w:lineRule="auto"/>
+              <w:jc w:val="left"/>
+              <w:rPr>
+                <w:ins w:id="304" w:author="Raphael Malyankar" w:date="2024-10-11T00:04:00Z" w16du:dateUtc="2024-10-11T07:04:00Z"/>
+                <w:lang w:val="en-GB"/>
+              </w:rPr>
+            </w:pPr>
+            <w:ins w:id="305" w:author="Raphael Malyankar" w:date="2024-10-11T00:04:00Z" w16du:dateUtc="2024-10-11T07:04:00Z">
+              <w:r>
+                <w:rPr>
+                  <w:lang w:val="en-GB"/>
+                </w:rPr>
+                <w:t>S100_Dev0167</w:t>
+              </w:r>
+            </w:ins>
+          </w:p>
+          <w:p>
+            <w:pPr>
+              <w:spacing w:before="60" w:after="60" w:line="240" w:lineRule="auto"/>
+              <w:jc w:val="left"/>
+              <w:rPr>
+                <w:ins w:id="306" w:author="Raphael Malyankar" w:date="2024-10-11T00:04:00Z" w16du:dateUtc="2024-10-11T07:04:00Z"/>
+                <w:lang w:val="en-GB"/>
+              </w:rPr>
+            </w:pPr>
+            <w:ins w:id="307" w:author="Raphael Malyankar" w:date="2024-10-11T00:04:00Z" w16du:dateUtc="2024-10-11T07:04:00Z">
+              <w:r>
+                <w:rPr>
+                  <w:lang w:val="en-GB"/>
+                </w:rPr>
+                <w:t>S100_Dev0168</w:t>
+              </w:r>
+            </w:ins>
+          </w:p>
+          <w:p>
+            <w:pPr>
+              <w:spacing w:before="60" w:after="60" w:line="240" w:lineRule="auto"/>
+              <w:jc w:val="left"/>
+              <w:rPr>
+                <w:ins w:id="308" w:author="Raphael Malyankar" w:date="2024-10-11T00:04:00Z" w16du:dateUtc="2024-10-11T07:04:00Z"/>
+                <w:lang w:val="en-GB"/>
+              </w:rPr>
+            </w:pPr>
+            <w:ins w:id="309" w:author="Raphael Malyankar" w:date="2024-10-11T00:04:00Z" w16du:dateUtc="2024-10-11T07:04:00Z">
+              <w:r>
+                <w:rPr>
+                  <w:lang w:val="en-GB"/>
+                </w:rPr>
+                <w:t>S100_Dev0169</w:t>
+              </w:r>
+            </w:ins>
+          </w:p>
+          <w:p>
+            <w:pPr>
+              <w:spacing w:before="60" w:after="60" w:line="240" w:lineRule="auto"/>
+              <w:jc w:val="left"/>
+              <w:rPr>
+                <w:ins w:id="310" w:author="Raphael Malyankar" w:date="2024-10-11T00:04:00Z" w16du:dateUtc="2024-10-11T07:04:00Z"/>
+                <w:lang w:val="en-GB"/>
+              </w:rPr>
+            </w:pPr>
+            <w:ins w:id="311" w:author="Raphael Malyankar" w:date="2024-10-11T00:04:00Z" w16du:dateUtc="2024-10-11T07:04:00Z">
+              <w:r>
+                <w:rPr>
+                  <w:lang w:val="en-GB"/>
+                </w:rPr>
+                <w:t>S100_Dev0170</w:t>
+              </w:r>
+            </w:ins>
+          </w:p>
+          <w:p>
+            <w:pPr>
+              <w:spacing w:before="60" w:after="60" w:line="240" w:lineRule="auto"/>
+              <w:jc w:val="left"/>
+              <w:rPr>
+                <w:ins w:id="312" w:author="Raphael Malyankar" w:date="2024-10-07T17:45:00Z" w16du:dateUtc="2024-10-08T00:45:00Z"/>
+                <w:lang w:val="en-GB"/>
+              </w:rPr>
+            </w:pPr>
+            <w:ins w:id="313" w:author="Raphael Malyankar" w:date="2024-10-11T00:04:00Z" w16du:dateUtc="2024-10-11T07:04:00Z">
+              <w:r>
+                <w:rPr>
+                  <w:lang w:val="en-GB"/>
+                </w:rPr>
+                <w:t>S100_Dev0171</w:t>
               </w:r>
             </w:ins>
           </w:p>
@@ -15636,11 +15937,11 @@
               <w:spacing w:before="60" w:after="60" w:line="240" w:lineRule="auto"/>
               <w:jc w:val="left"/>
               <w:rPr>
-                <w:ins w:id="285" w:author="Raphael Malyankar" w:date="2024-10-07T17:45:00Z" w16du:dateUtc="2024-10-08T00:45:00Z"/>
+                <w:ins w:id="314" w:author="Raphael Malyankar" w:date="2024-10-07T17:45:00Z" w16du:dateUtc="2024-10-08T00:45:00Z"/>
                 <w:lang w:val="en-GB"/>
               </w:rPr>
             </w:pPr>
-            <w:ins w:id="286" w:author="Raphael Malyankar" w:date="2024-10-07T17:45:00Z" w16du:dateUtc="2024-10-08T00:45:00Z">
+            <w:ins w:id="315" w:author="Raphael Malyankar" w:date="2024-10-07T17:45:00Z" w16du:dateUtc="2024-10-08T00:45:00Z">
               <w:r>
                 <w:rPr>
                   <w:lang w:val="en-GB"/>
@@ -15659,7 +15960,7 @@
               <w:spacing w:before="60" w:after="60" w:line="240" w:lineRule="auto"/>
               <w:jc w:val="left"/>
               <w:rPr>
-                <w:ins w:id="287" w:author="Raphael Malyankar" w:date="2024-10-07T17:45:00Z" w16du:dateUtc="2024-10-08T00:45:00Z"/>
+                <w:ins w:id="316" w:author="Raphael Malyankar" w:date="2024-10-07T17:45:00Z" w16du:dateUtc="2024-10-08T00:45:00Z"/>
                 <w:lang w:val="en-GB"/>
               </w:rPr>
             </w:pPr>
@@ -15668,7 +15969,7 @@
       </w:tr>
       <w:tr>
         <w:trPr>
-          <w:ins w:id="288" w:author="Raphael Malyankar" w:date="2024-10-07T17:45:00Z"/>
+          <w:ins w:id="317" w:author="Raphael Malyankar" w:date="2024-10-07T17:45:00Z"/>
         </w:trPr>
         <w:tc>
           <w:tcPr>
@@ -15679,11 +15980,11 @@
               <w:spacing w:before="60" w:after="60" w:line="240" w:lineRule="auto"/>
               <w:jc w:val="left"/>
               <w:rPr>
-                <w:ins w:id="289" w:author="Raphael Malyankar" w:date="2024-10-07T17:45:00Z" w16du:dateUtc="2024-10-08T00:45:00Z"/>
+                <w:ins w:id="318" w:author="Raphael Malyankar" w:date="2024-10-07T17:45:00Z" w16du:dateUtc="2024-10-08T00:45:00Z"/>
                 <w:lang w:val="en-GB"/>
               </w:rPr>
             </w:pPr>
-            <w:ins w:id="290" w:author="Raphael Malyankar" w:date="2024-10-07T17:45:00Z" w16du:dateUtc="2024-10-08T00:45:00Z">
+            <w:ins w:id="319" w:author="Raphael Malyankar" w:date="2024-10-07T17:45:00Z" w16du:dateUtc="2024-10-08T00:45:00Z">
               <w:r>
                 <w:rPr>
                   <w:lang w:val="en-GB"/>
@@ -15702,11 +16003,11 @@
               <w:spacing w:before="60" w:after="60" w:line="240" w:lineRule="auto"/>
               <w:jc w:val="left"/>
               <w:rPr>
-                <w:ins w:id="291" w:author="Raphael Malyankar" w:date="2024-10-07T20:04:00Z" w16du:dateUtc="2024-10-08T03:04:00Z"/>
+                <w:ins w:id="320" w:author="Raphael Malyankar" w:date="2024-10-07T20:04:00Z" w16du:dateUtc="2024-10-08T03:04:00Z"/>
                 <w:lang w:val="en-GB"/>
               </w:rPr>
             </w:pPr>
-            <w:ins w:id="292" w:author="Raphael Malyankar" w:date="2024-10-07T20:03:00Z" w16du:dateUtc="2024-10-08T03:03:00Z">
+            <w:ins w:id="321" w:author="Raphael Malyankar" w:date="2024-10-07T20:03:00Z" w16du:dateUtc="2024-10-08T03:03:00Z">
               <w:r>
                 <w:rPr>
                   <w:lang w:val="en-GB"/>
@@ -15720,11 +16021,11 @@
               <w:spacing w:before="60" w:after="60" w:line="240" w:lineRule="auto"/>
               <w:jc w:val="left"/>
               <w:rPr>
-                <w:ins w:id="293" w:author="Raphael Malyankar" w:date="2024-10-07T20:04:00Z" w16du:dateUtc="2024-10-08T03:04:00Z"/>
+                <w:ins w:id="322" w:author="Raphael Malyankar" w:date="2024-10-07T20:04:00Z" w16du:dateUtc="2024-10-08T03:04:00Z"/>
                 <w:lang w:val="en-GB"/>
               </w:rPr>
             </w:pPr>
-            <w:ins w:id="294" w:author="Raphael Malyankar" w:date="2024-10-07T20:03:00Z" w16du:dateUtc="2024-10-08T03:03:00Z">
+            <w:ins w:id="323" w:author="Raphael Malyankar" w:date="2024-10-07T20:03:00Z" w16du:dateUtc="2024-10-08T03:03:00Z">
               <w:r>
                 <w:rPr>
                   <w:lang w:val="en-GB"/>
@@ -15738,11 +16039,11 @@
               <w:spacing w:before="60" w:after="60" w:line="240" w:lineRule="auto"/>
               <w:jc w:val="left"/>
               <w:rPr>
-                <w:ins w:id="295" w:author="Raphael Malyankar" w:date="2024-10-07T17:45:00Z" w16du:dateUtc="2024-10-08T00:45:00Z"/>
+                <w:ins w:id="324" w:author="Raphael Malyankar" w:date="2024-10-07T17:45:00Z" w16du:dateUtc="2024-10-08T00:45:00Z"/>
                 <w:lang w:val="en-GB"/>
               </w:rPr>
             </w:pPr>
-            <w:ins w:id="296" w:author="Raphael Malyankar" w:date="2024-10-07T20:03:00Z" w16du:dateUtc="2024-10-08T03:03:00Z">
+            <w:ins w:id="325" w:author="Raphael Malyankar" w:date="2024-10-07T20:03:00Z" w16du:dateUtc="2024-10-08T03:03:00Z">
               <w:r>
                 <w:rPr>
                   <w:lang w:val="en-GB"/>
@@ -15761,11 +16062,11 @@
               <w:spacing w:before="60" w:after="60" w:line="240" w:lineRule="auto"/>
               <w:jc w:val="left"/>
               <w:rPr>
-                <w:ins w:id="297" w:author="Raphael Malyankar" w:date="2024-10-07T17:45:00Z" w16du:dateUtc="2024-10-08T00:45:00Z"/>
+                <w:ins w:id="326" w:author="Raphael Malyankar" w:date="2024-10-07T17:45:00Z" w16du:dateUtc="2024-10-08T00:45:00Z"/>
                 <w:lang w:val="en-GB"/>
               </w:rPr>
             </w:pPr>
-            <w:ins w:id="298" w:author="Raphael Malyankar" w:date="2024-10-07T20:04:00Z" w16du:dateUtc="2024-10-08T03:04:00Z">
+            <w:ins w:id="327" w:author="Raphael Malyankar" w:date="2024-10-07T20:04:00Z" w16du:dateUtc="2024-10-08T03:04:00Z">
               <w:r>
                 <w:rPr>
                   <w:lang w:val="en-GB"/>
@@ -15784,7 +16085,7 @@
               <w:spacing w:before="60" w:after="60" w:line="240" w:lineRule="auto"/>
               <w:jc w:val="left"/>
               <w:rPr>
-                <w:ins w:id="299" w:author="Raphael Malyankar" w:date="2024-10-07T17:45:00Z" w16du:dateUtc="2024-10-08T00:45:00Z"/>
+                <w:ins w:id="328" w:author="Raphael Malyankar" w:date="2024-10-07T17:45:00Z" w16du:dateUtc="2024-10-08T00:45:00Z"/>
                 <w:lang w:val="en-GB"/>
               </w:rPr>
             </w:pPr>
@@ -15793,7 +16094,7 @@
       </w:tr>
       <w:tr>
         <w:trPr>
-          <w:ins w:id="300" w:author="Raphael Malyankar" w:date="2024-10-07T17:45:00Z"/>
+          <w:ins w:id="329" w:author="Raphael Malyankar" w:date="2024-10-07T17:45:00Z"/>
         </w:trPr>
         <w:tc>
           <w:tcPr>
@@ -15804,11 +16105,11 @@
               <w:spacing w:before="60" w:after="60" w:line="240" w:lineRule="auto"/>
               <w:jc w:val="left"/>
               <w:rPr>
-                <w:ins w:id="301" w:author="Raphael Malyankar" w:date="2024-10-07T17:45:00Z" w16du:dateUtc="2024-10-08T00:45:00Z"/>
+                <w:ins w:id="330" w:author="Raphael Malyankar" w:date="2024-10-07T17:45:00Z" w16du:dateUtc="2024-10-08T00:45:00Z"/>
                 <w:lang w:val="en-GB"/>
               </w:rPr>
             </w:pPr>
-            <w:ins w:id="302" w:author="Raphael Malyankar" w:date="2024-10-07T17:45:00Z" w16du:dateUtc="2024-10-08T00:45:00Z">
+            <w:ins w:id="331" w:author="Raphael Malyankar" w:date="2024-10-07T17:45:00Z" w16du:dateUtc="2024-10-08T00:45:00Z">
               <w:r>
                 <w:rPr>
                   <w:lang w:val="en-GB"/>
@@ -15827,11 +16128,11 @@
               <w:spacing w:before="60" w:after="60" w:line="240" w:lineRule="auto"/>
               <w:jc w:val="left"/>
               <w:rPr>
-                <w:ins w:id="303" w:author="Raphael Malyankar" w:date="2024-10-07T17:45:00Z" w16du:dateUtc="2024-10-08T00:45:00Z"/>
+                <w:ins w:id="332" w:author="Raphael Malyankar" w:date="2024-10-07T17:45:00Z" w16du:dateUtc="2024-10-08T00:45:00Z"/>
                 <w:lang w:val="en-GB"/>
               </w:rPr>
             </w:pPr>
-            <w:ins w:id="304" w:author="Raphael Malyankar" w:date="2024-10-07T20:08:00Z" w16du:dateUtc="2024-10-08T03:08:00Z">
+            <w:ins w:id="333" w:author="Raphael Malyankar" w:date="2024-10-07T20:08:00Z" w16du:dateUtc="2024-10-08T03:08:00Z">
               <w:r>
                 <w:rPr>
                   <w:lang w:val="en-GB"/>
@@ -15839,7 +16140,7 @@
                 <w:t xml:space="preserve">All checks except </w:t>
               </w:r>
             </w:ins>
-            <w:ins w:id="305" w:author="Raphael Malyankar" w:date="2024-10-07T20:09:00Z" w16du:dateUtc="2024-10-08T03:09:00Z">
+            <w:ins w:id="334" w:author="Raphael Malyankar" w:date="2024-10-07T20:09:00Z" w16du:dateUtc="2024-10-08T03:09:00Z">
               <w:r>
                 <w:rPr>
                   <w:lang w:val="en-GB"/>
@@ -15847,7 +16148,7 @@
                 <w:t>those for arc, circle, and spline primitives</w:t>
               </w:r>
             </w:ins>
-            <w:ins w:id="306" w:author="Raphael Malyankar" w:date="2024-10-07T20:10:00Z" w16du:dateUtc="2024-10-08T03:10:00Z">
+            <w:ins w:id="335" w:author="Raphael Malyankar" w:date="2024-10-07T20:10:00Z" w16du:dateUtc="2024-10-08T03:10:00Z">
               <w:r>
                 <w:rPr>
                   <w:lang w:val="en-GB"/>
@@ -15866,11 +16167,11 @@
               <w:spacing w:before="60" w:after="60" w:line="240" w:lineRule="auto"/>
               <w:jc w:val="left"/>
               <w:rPr>
-                <w:ins w:id="307" w:author="Raphael Malyankar" w:date="2024-10-07T17:45:00Z" w16du:dateUtc="2024-10-08T00:45:00Z"/>
+                <w:ins w:id="336" w:author="Raphael Malyankar" w:date="2024-10-07T17:45:00Z" w16du:dateUtc="2024-10-08T00:45:00Z"/>
                 <w:lang w:val="en-GB"/>
               </w:rPr>
             </w:pPr>
-            <w:ins w:id="308" w:author="Raphael Malyankar" w:date="2024-10-07T20:09:00Z" w16du:dateUtc="2024-10-08T03:09:00Z">
+            <w:ins w:id="337" w:author="Raphael Malyankar" w:date="2024-10-07T20:09:00Z" w16du:dateUtc="2024-10-08T03:09:00Z">
               <w:r>
                 <w:rPr>
                   <w:lang w:val="en-GB"/>
@@ -15889,11 +16190,11 @@
               <w:spacing w:before="60" w:after="60" w:line="240" w:lineRule="auto"/>
               <w:jc w:val="left"/>
               <w:rPr>
-                <w:ins w:id="309" w:author="Raphael Malyankar" w:date="2024-10-07T20:20:00Z" w16du:dateUtc="2024-10-08T03:20:00Z"/>
+                <w:ins w:id="338" w:author="Raphael Malyankar" w:date="2024-10-07T20:20:00Z" w16du:dateUtc="2024-10-08T03:20:00Z"/>
                 <w:lang w:val="en-GB"/>
               </w:rPr>
             </w:pPr>
-            <w:ins w:id="310" w:author="Raphael Malyankar" w:date="2024-10-07T20:12:00Z" w16du:dateUtc="2024-10-08T03:12:00Z">
+            <w:ins w:id="339" w:author="Raphael Malyankar" w:date="2024-10-07T20:12:00Z" w16du:dateUtc="2024-10-08T03:12:00Z">
               <w:r>
                 <w:rPr>
                   <w:lang w:val="en-GB"/>
@@ -15901,7 +16202,7 @@
                 <w:t>S-101 uses Level 3a geometry</w:t>
               </w:r>
             </w:ins>
-            <w:ins w:id="311" w:author="Raphael Malyankar" w:date="2024-10-07T20:20:00Z" w16du:dateUtc="2024-10-08T03:20:00Z">
+            <w:ins w:id="340" w:author="Raphael Malyankar" w:date="2024-10-07T20:20:00Z" w16du:dateUtc="2024-10-08T03:20:00Z">
               <w:r>
                 <w:rPr>
                   <w:lang w:val="en-GB"/>
@@ -15915,11 +16216,11 @@
               <w:spacing w:before="60" w:after="60" w:line="240" w:lineRule="auto"/>
               <w:jc w:val="left"/>
               <w:rPr>
-                <w:ins w:id="312" w:author="Raphael Malyankar" w:date="2024-10-07T17:45:00Z" w16du:dateUtc="2024-10-08T00:45:00Z"/>
+                <w:ins w:id="341" w:author="Raphael Malyankar" w:date="2024-10-07T17:45:00Z" w16du:dateUtc="2024-10-08T00:45:00Z"/>
                 <w:lang w:val="en-GB"/>
               </w:rPr>
             </w:pPr>
-            <w:ins w:id="313" w:author="Raphael Malyankar" w:date="2024-10-07T20:20:00Z" w16du:dateUtc="2024-10-08T03:20:00Z">
+            <w:ins w:id="342" w:author="Raphael Malyankar" w:date="2024-10-07T20:20:00Z" w16du:dateUtc="2024-10-08T03:20:00Z">
               <w:r>
                 <w:rPr>
                   <w:lang w:val="en-GB"/>
@@ -15927,7 +16228,7 @@
                 <w:t>S-101 does not use arc, spline, and</w:t>
               </w:r>
             </w:ins>
-            <w:ins w:id="314" w:author="Raphael Malyankar" w:date="2024-10-07T20:21:00Z" w16du:dateUtc="2024-10-08T03:21:00Z">
+            <w:ins w:id="343" w:author="Raphael Malyankar" w:date="2024-10-07T20:21:00Z" w16du:dateUtc="2024-10-08T03:21:00Z">
               <w:r>
                 <w:rPr>
                   <w:lang w:val="en-GB"/>
@@ -15935,7 +16236,7 @@
                 <w:t xml:space="preserve"> circle </w:t>
               </w:r>
             </w:ins>
-            <w:ins w:id="315" w:author="Raphael Malyankar" w:date="2024-10-07T20:22:00Z" w16du:dateUtc="2024-10-08T03:22:00Z">
+            <w:ins w:id="344" w:author="Raphael Malyankar" w:date="2024-10-07T20:22:00Z" w16du:dateUtc="2024-10-08T03:22:00Z">
               <w:r>
                 <w:rPr>
                   <w:lang w:val="en-GB"/>
@@ -15943,7 +16244,7 @@
                 <w:t xml:space="preserve">spatial </w:t>
               </w:r>
             </w:ins>
-            <w:ins w:id="316" w:author="Raphael Malyankar" w:date="2024-10-07T20:21:00Z" w16du:dateUtc="2024-10-08T03:21:00Z">
+            <w:ins w:id="345" w:author="Raphael Malyankar" w:date="2024-10-07T20:21:00Z" w16du:dateUtc="2024-10-08T03:21:00Z">
               <w:r>
                 <w:rPr>
                   <w:lang w:val="en-GB"/>
@@ -15956,7 +16257,7 @@
       </w:tr>
       <w:tr>
         <w:trPr>
-          <w:ins w:id="317" w:author="Raphael Malyankar" w:date="2024-10-07T17:45:00Z"/>
+          <w:ins w:id="346" w:author="Raphael Malyankar" w:date="2024-10-07T17:45:00Z"/>
         </w:trPr>
         <w:tc>
           <w:tcPr>
@@ -15967,11 +16268,11 @@
               <w:spacing w:before="60" w:after="60" w:line="240" w:lineRule="auto"/>
               <w:jc w:val="left"/>
               <w:rPr>
-                <w:ins w:id="318" w:author="Raphael Malyankar" w:date="2024-10-07T17:45:00Z" w16du:dateUtc="2024-10-08T00:45:00Z"/>
+                <w:ins w:id="347" w:author="Raphael Malyankar" w:date="2024-10-07T17:45:00Z" w16du:dateUtc="2024-10-08T00:45:00Z"/>
                 <w:lang w:val="en-GB"/>
               </w:rPr>
             </w:pPr>
-            <w:ins w:id="319" w:author="Raphael Malyankar" w:date="2024-10-07T17:45:00Z" w16du:dateUtc="2024-10-08T00:45:00Z">
+            <w:ins w:id="348" w:author="Raphael Malyankar" w:date="2024-10-07T17:45:00Z" w16du:dateUtc="2024-10-08T00:45:00Z">
               <w:r>
                 <w:rPr>
                   <w:lang w:val="en-GB"/>
@@ -15990,11 +16291,11 @@
               <w:spacing w:before="60" w:after="60" w:line="240" w:lineRule="auto"/>
               <w:jc w:val="left"/>
               <w:rPr>
-                <w:ins w:id="320" w:author="Raphael Malyankar" w:date="2024-10-07T17:45:00Z" w16du:dateUtc="2024-10-08T00:45:00Z"/>
+                <w:ins w:id="349" w:author="Raphael Malyankar" w:date="2024-10-07T17:45:00Z" w16du:dateUtc="2024-10-08T00:45:00Z"/>
                 <w:lang w:val="en-GB"/>
               </w:rPr>
             </w:pPr>
-            <w:ins w:id="321" w:author="Raphael Malyankar" w:date="2024-10-07T20:12:00Z" w16du:dateUtc="2024-10-08T03:12:00Z">
+            <w:ins w:id="350" w:author="Raphael Malyankar" w:date="2024-10-07T20:12:00Z" w16du:dateUtc="2024-10-08T03:12:00Z">
               <w:r>
                 <w:rPr>
                   <w:lang w:val="en-GB"/>
@@ -16013,11 +16314,11 @@
               <w:spacing w:before="60" w:after="60" w:line="240" w:lineRule="auto"/>
               <w:jc w:val="left"/>
               <w:rPr>
-                <w:ins w:id="322" w:author="Raphael Malyankar" w:date="2024-10-07T17:45:00Z" w16du:dateUtc="2024-10-08T00:45:00Z"/>
+                <w:ins w:id="351" w:author="Raphael Malyankar" w:date="2024-10-07T17:45:00Z" w16du:dateUtc="2024-10-08T00:45:00Z"/>
                 <w:lang w:val="en-GB"/>
               </w:rPr>
             </w:pPr>
-            <w:ins w:id="323" w:author="Raphael Malyankar" w:date="2024-10-07T20:22:00Z" w16du:dateUtc="2024-10-08T03:22:00Z">
+            <w:ins w:id="352" w:author="Raphael Malyankar" w:date="2024-10-07T20:22:00Z" w16du:dateUtc="2024-10-08T03:22:00Z">
               <w:r>
                 <w:rPr>
                   <w:lang w:val="en-GB"/>
@@ -16036,11 +16337,11 @@
               <w:spacing w:before="60" w:after="60" w:line="240" w:lineRule="auto"/>
               <w:jc w:val="left"/>
               <w:rPr>
-                <w:ins w:id="324" w:author="Raphael Malyankar" w:date="2024-10-07T17:45:00Z" w16du:dateUtc="2024-10-08T00:45:00Z"/>
+                <w:ins w:id="353" w:author="Raphael Malyankar" w:date="2024-10-07T17:45:00Z" w16du:dateUtc="2024-10-08T00:45:00Z"/>
                 <w:lang w:val="en-GB"/>
               </w:rPr>
             </w:pPr>
-            <w:ins w:id="325" w:author="Raphael Malyankar" w:date="2024-10-07T20:12:00Z" w16du:dateUtc="2024-10-08T03:12:00Z">
+            <w:ins w:id="354" w:author="Raphael Malyankar" w:date="2024-10-07T20:12:00Z" w16du:dateUtc="2024-10-08T03:12:00Z">
               <w:r>
                 <w:rPr>
                   <w:lang w:val="en-GB"/>
@@ -16053,7 +16354,7 @@
       </w:tr>
       <w:tr>
         <w:trPr>
-          <w:ins w:id="326" w:author="Raphael Malyankar" w:date="2024-10-07T17:45:00Z"/>
+          <w:ins w:id="355" w:author="Raphael Malyankar" w:date="2024-10-07T17:45:00Z"/>
         </w:trPr>
         <w:tc>
           <w:tcPr>
@@ -16064,11 +16365,11 @@
               <w:spacing w:before="60" w:after="60" w:line="240" w:lineRule="auto"/>
               <w:jc w:val="left"/>
               <w:rPr>
-                <w:ins w:id="327" w:author="Raphael Malyankar" w:date="2024-10-07T17:45:00Z" w16du:dateUtc="2024-10-08T00:45:00Z"/>
+                <w:ins w:id="356" w:author="Raphael Malyankar" w:date="2024-10-07T17:45:00Z" w16du:dateUtc="2024-10-08T00:45:00Z"/>
                 <w:lang w:val="en-GB"/>
               </w:rPr>
             </w:pPr>
-            <w:ins w:id="328" w:author="Raphael Malyankar" w:date="2024-10-07T17:45:00Z" w16du:dateUtc="2024-10-08T00:45:00Z">
+            <w:ins w:id="357" w:author="Raphael Malyankar" w:date="2024-10-07T17:45:00Z" w16du:dateUtc="2024-10-08T00:45:00Z">
               <w:r>
                 <w:rPr>
                   <w:lang w:val="en-GB"/>
@@ -16087,11 +16388,11 @@
               <w:spacing w:before="60" w:after="60" w:line="240" w:lineRule="auto"/>
               <w:jc w:val="left"/>
               <w:rPr>
-                <w:ins w:id="329" w:author="Raphael Malyankar" w:date="2024-10-07T17:45:00Z" w16du:dateUtc="2024-10-08T00:45:00Z"/>
+                <w:ins w:id="358" w:author="Raphael Malyankar" w:date="2024-10-07T17:45:00Z" w16du:dateUtc="2024-10-08T00:45:00Z"/>
                 <w:lang w:val="en-GB"/>
               </w:rPr>
             </w:pPr>
-            <w:ins w:id="330" w:author="Raphael Malyankar" w:date="2024-10-07T20:12:00Z" w16du:dateUtc="2024-10-08T03:12:00Z">
+            <w:ins w:id="359" w:author="Raphael Malyankar" w:date="2024-10-07T20:12:00Z" w16du:dateUtc="2024-10-08T03:12:00Z">
               <w:r>
                 <w:rPr>
                   <w:lang w:val="en-GB"/>
@@ -16110,11 +16411,11 @@
               <w:spacing w:before="60" w:after="60" w:line="240" w:lineRule="auto"/>
               <w:jc w:val="left"/>
               <w:rPr>
-                <w:ins w:id="331" w:author="Raphael Malyankar" w:date="2024-10-07T17:45:00Z" w16du:dateUtc="2024-10-08T00:45:00Z"/>
+                <w:ins w:id="360" w:author="Raphael Malyankar" w:date="2024-10-07T17:45:00Z" w16du:dateUtc="2024-10-08T00:45:00Z"/>
                 <w:lang w:val="en-GB"/>
               </w:rPr>
             </w:pPr>
-            <w:ins w:id="332" w:author="Raphael Malyankar" w:date="2024-10-07T20:13:00Z" w16du:dateUtc="2024-10-08T03:13:00Z">
+            <w:ins w:id="361" w:author="Raphael Malyankar" w:date="2024-10-07T20:13:00Z" w16du:dateUtc="2024-10-08T03:13:00Z">
               <w:r>
                 <w:rPr>
                   <w:lang w:val="en-GB"/>
@@ -16133,11 +16434,11 @@
               <w:spacing w:before="60" w:after="60" w:line="240" w:lineRule="auto"/>
               <w:jc w:val="left"/>
               <w:rPr>
-                <w:ins w:id="333" w:author="Raphael Malyankar" w:date="2024-10-07T17:45:00Z" w16du:dateUtc="2024-10-08T00:45:00Z"/>
+                <w:ins w:id="362" w:author="Raphael Malyankar" w:date="2024-10-07T17:45:00Z" w16du:dateUtc="2024-10-08T00:45:00Z"/>
                 <w:lang w:val="en-GB"/>
               </w:rPr>
             </w:pPr>
-            <w:ins w:id="334" w:author="Raphael Malyankar" w:date="2024-10-07T20:13:00Z" w16du:dateUtc="2024-10-08T03:13:00Z">
+            <w:ins w:id="363" w:author="Raphael Malyankar" w:date="2024-10-07T20:13:00Z" w16du:dateUtc="2024-10-08T03:13:00Z">
               <w:r>
                 <w:rPr>
                   <w:lang w:val="en-GB"/>
@@ -16150,7 +16451,7 @@
       </w:tr>
       <w:tr>
         <w:trPr>
-          <w:ins w:id="335" w:author="Raphael Malyankar" w:date="2024-10-07T17:45:00Z"/>
+          <w:ins w:id="364" w:author="Raphael Malyankar" w:date="2024-10-07T17:45:00Z"/>
         </w:trPr>
         <w:tc>
           <w:tcPr>
@@ -16161,11 +16462,11 @@
               <w:spacing w:before="60" w:after="60" w:line="240" w:lineRule="auto"/>
               <w:jc w:val="left"/>
               <w:rPr>
-                <w:ins w:id="336" w:author="Raphael Malyankar" w:date="2024-10-07T17:45:00Z" w16du:dateUtc="2024-10-08T00:45:00Z"/>
+                <w:ins w:id="365" w:author="Raphael Malyankar" w:date="2024-10-07T17:45:00Z" w16du:dateUtc="2024-10-08T00:45:00Z"/>
                 <w:lang w:val="en-GB"/>
               </w:rPr>
             </w:pPr>
-            <w:ins w:id="337" w:author="Raphael Malyankar" w:date="2024-10-07T17:45:00Z" w16du:dateUtc="2024-10-08T00:45:00Z">
+            <w:ins w:id="366" w:author="Raphael Malyankar" w:date="2024-10-07T17:45:00Z" w16du:dateUtc="2024-10-08T00:45:00Z">
               <w:r>
                 <w:rPr>
                   <w:lang w:val="en-GB"/>
@@ -16184,11 +16485,11 @@
               <w:spacing w:before="60" w:after="60" w:line="240" w:lineRule="auto"/>
               <w:jc w:val="left"/>
               <w:rPr>
-                <w:ins w:id="338" w:author="Raphael Malyankar" w:date="2024-10-07T17:45:00Z" w16du:dateUtc="2024-10-08T00:45:00Z"/>
+                <w:ins w:id="367" w:author="Raphael Malyankar" w:date="2024-10-07T17:45:00Z" w16du:dateUtc="2024-10-08T00:45:00Z"/>
                 <w:lang w:val="en-GB"/>
               </w:rPr>
             </w:pPr>
-            <w:ins w:id="339" w:author="Raphael Malyankar" w:date="2024-10-07T20:15:00Z" w16du:dateUtc="2024-10-08T03:15:00Z">
+            <w:ins w:id="368" w:author="Raphael Malyankar" w:date="2024-10-07T20:15:00Z" w16du:dateUtc="2024-10-08T03:15:00Z">
               <w:r>
                 <w:rPr>
                   <w:lang w:val="en-GB"/>
@@ -16196,7 +16497,7 @@
                 <w:t xml:space="preserve">All </w:t>
               </w:r>
             </w:ins>
-            <w:ins w:id="340" w:author="Raphael Malyankar" w:date="2024-10-07T20:16:00Z" w16du:dateUtc="2024-10-08T03:16:00Z">
+            <w:ins w:id="369" w:author="Raphael Malyankar" w:date="2024-10-07T20:16:00Z" w16du:dateUtc="2024-10-08T03:16:00Z">
               <w:r>
                 <w:rPr>
                   <w:lang w:val="en-GB"/>
@@ -16210,7 +16511,7 @@
                 <w:t xml:space="preserve">except </w:t>
               </w:r>
             </w:ins>
-            <w:ins w:id="341" w:author="Raphael Malyankar" w:date="2024-10-07T20:17:00Z" w16du:dateUtc="2024-10-08T03:17:00Z">
+            <w:ins w:id="370" w:author="Raphael Malyankar" w:date="2024-10-07T20:17:00Z" w16du:dateUtc="2024-10-08T03:17:00Z">
               <w:r>
                 <w:rPr>
                   <w:lang w:val="en-GB"/>
@@ -16229,11 +16530,11 @@
               <w:spacing w:before="60" w:after="60" w:line="240" w:lineRule="auto"/>
               <w:jc w:val="left"/>
               <w:rPr>
-                <w:ins w:id="342" w:author="Raphael Malyankar" w:date="2024-10-07T17:45:00Z" w16du:dateUtc="2024-10-08T00:45:00Z"/>
+                <w:ins w:id="371" w:author="Raphael Malyankar" w:date="2024-10-07T17:45:00Z" w16du:dateUtc="2024-10-08T00:45:00Z"/>
                 <w:lang w:val="en-GB"/>
               </w:rPr>
             </w:pPr>
-            <w:ins w:id="343" w:author="Raphael Malyankar" w:date="2024-10-07T20:17:00Z" w16du:dateUtc="2024-10-08T03:17:00Z">
+            <w:ins w:id="372" w:author="Raphael Malyankar" w:date="2024-10-07T20:17:00Z" w16du:dateUtc="2024-10-08T03:17:00Z">
               <w:r>
                 <w:rPr>
                   <w:lang w:val="en-GB"/>
@@ -16252,11 +16553,11 @@
               <w:spacing w:before="60" w:after="60" w:line="240" w:lineRule="auto"/>
               <w:jc w:val="left"/>
               <w:rPr>
-                <w:ins w:id="344" w:author="Raphael Malyankar" w:date="2024-10-07T17:45:00Z" w16du:dateUtc="2024-10-08T00:45:00Z"/>
+                <w:ins w:id="373" w:author="Raphael Malyankar" w:date="2024-10-07T17:45:00Z" w16du:dateUtc="2024-10-08T00:45:00Z"/>
                 <w:lang w:val="en-GB"/>
               </w:rPr>
             </w:pPr>
-            <w:ins w:id="345" w:author="Raphael Malyankar" w:date="2024-10-07T20:22:00Z" w16du:dateUtc="2024-10-08T03:22:00Z">
+            <w:ins w:id="374" w:author="Raphael Malyankar" w:date="2024-10-07T20:22:00Z" w16du:dateUtc="2024-10-08T03:22:00Z">
               <w:r>
                 <w:rPr>
                   <w:lang w:val="en-GB"/>
@@ -16281,7 +16582,7 @@
       </w:tr>
       <w:tr>
         <w:trPr>
-          <w:ins w:id="346" w:author="Raphael Malyankar" w:date="2024-10-07T17:45:00Z"/>
+          <w:ins w:id="375" w:author="Raphael Malyankar" w:date="2024-10-07T17:45:00Z"/>
         </w:trPr>
         <w:tc>
           <w:tcPr>
@@ -16292,11 +16593,11 @@
               <w:spacing w:before="60" w:after="60" w:line="240" w:lineRule="auto"/>
               <w:jc w:val="left"/>
               <w:rPr>
-                <w:ins w:id="347" w:author="Raphael Malyankar" w:date="2024-10-07T17:45:00Z" w16du:dateUtc="2024-10-08T00:45:00Z"/>
+                <w:ins w:id="376" w:author="Raphael Malyankar" w:date="2024-10-07T17:45:00Z" w16du:dateUtc="2024-10-08T00:45:00Z"/>
                 <w:lang w:val="en-GB"/>
               </w:rPr>
             </w:pPr>
-            <w:ins w:id="348" w:author="Raphael Malyankar" w:date="2024-10-07T17:45:00Z" w16du:dateUtc="2024-10-08T00:45:00Z">
+            <w:ins w:id="377" w:author="Raphael Malyankar" w:date="2024-10-07T17:45:00Z" w16du:dateUtc="2024-10-08T00:45:00Z">
               <w:r>
                 <w:rPr>
                   <w:lang w:val="en-GB"/>
@@ -16315,11 +16616,11 @@
               <w:spacing w:before="60" w:after="60" w:line="240" w:lineRule="auto"/>
               <w:jc w:val="left"/>
               <w:rPr>
-                <w:ins w:id="349" w:author="Raphael Malyankar" w:date="2024-10-07T17:45:00Z" w16du:dateUtc="2024-10-08T00:45:00Z"/>
+                <w:ins w:id="378" w:author="Raphael Malyankar" w:date="2024-10-07T17:45:00Z" w16du:dateUtc="2024-10-08T00:45:00Z"/>
                 <w:lang w:val="en-GB"/>
               </w:rPr>
             </w:pPr>
-            <w:ins w:id="350" w:author="Raphael Malyankar" w:date="2024-10-07T20:22:00Z" w16du:dateUtc="2024-10-08T03:22:00Z">
+            <w:ins w:id="379" w:author="Raphael Malyankar" w:date="2024-10-07T20:22:00Z" w16du:dateUtc="2024-10-08T03:22:00Z">
               <w:r>
                 <w:rPr>
                   <w:lang w:val="en-GB"/>
@@ -16338,11 +16639,11 @@
               <w:spacing w:before="60" w:after="60" w:line="240" w:lineRule="auto"/>
               <w:jc w:val="left"/>
               <w:rPr>
-                <w:ins w:id="351" w:author="Raphael Malyankar" w:date="2024-10-07T17:45:00Z" w16du:dateUtc="2024-10-08T00:45:00Z"/>
+                <w:ins w:id="380" w:author="Raphael Malyankar" w:date="2024-10-07T17:45:00Z" w16du:dateUtc="2024-10-08T00:45:00Z"/>
                 <w:lang w:val="en-GB"/>
               </w:rPr>
             </w:pPr>
-            <w:ins w:id="352" w:author="Raphael Malyankar" w:date="2024-10-07T20:22:00Z" w16du:dateUtc="2024-10-08T03:22:00Z">
+            <w:ins w:id="381" w:author="Raphael Malyankar" w:date="2024-10-07T20:22:00Z" w16du:dateUtc="2024-10-08T03:22:00Z">
               <w:r>
                 <w:rPr>
                   <w:lang w:val="en-GB"/>
@@ -16361,11 +16662,11 @@
               <w:spacing w:before="60" w:after="60" w:line="240" w:lineRule="auto"/>
               <w:jc w:val="left"/>
               <w:rPr>
-                <w:ins w:id="353" w:author="Raphael Malyankar" w:date="2024-10-07T17:45:00Z" w16du:dateUtc="2024-10-08T00:45:00Z"/>
+                <w:ins w:id="382" w:author="Raphael Malyankar" w:date="2024-10-07T17:45:00Z" w16du:dateUtc="2024-10-08T00:45:00Z"/>
                 <w:lang w:val="en-GB"/>
               </w:rPr>
             </w:pPr>
-            <w:ins w:id="354" w:author="Raphael Malyankar" w:date="2024-10-07T20:23:00Z" w16du:dateUtc="2024-10-08T03:23:00Z">
+            <w:ins w:id="383" w:author="Raphael Malyankar" w:date="2024-10-07T20:23:00Z" w16du:dateUtc="2024-10-08T03:23:00Z">
               <w:r>
                 <w:rPr>
                   <w:lang w:val="en-GB"/>
@@ -16378,7 +16679,7 @@
       </w:tr>
       <w:tr>
         <w:trPr>
-          <w:ins w:id="355" w:author="Raphael Malyankar" w:date="2024-10-07T17:45:00Z"/>
+          <w:ins w:id="384" w:author="Raphael Malyankar" w:date="2024-10-07T17:45:00Z"/>
         </w:trPr>
         <w:tc>
           <w:tcPr>
@@ -16389,11 +16690,11 @@
               <w:spacing w:before="60" w:after="60" w:line="240" w:lineRule="auto"/>
               <w:jc w:val="left"/>
               <w:rPr>
-                <w:ins w:id="356" w:author="Raphael Malyankar" w:date="2024-10-07T17:45:00Z" w16du:dateUtc="2024-10-08T00:45:00Z"/>
+                <w:ins w:id="385" w:author="Raphael Malyankar" w:date="2024-10-07T17:45:00Z" w16du:dateUtc="2024-10-08T00:45:00Z"/>
                 <w:lang w:val="en-GB"/>
               </w:rPr>
             </w:pPr>
-            <w:ins w:id="357" w:author="Raphael Malyankar" w:date="2024-10-07T17:45:00Z" w16du:dateUtc="2024-10-08T00:45:00Z">
+            <w:ins w:id="386" w:author="Raphael Malyankar" w:date="2024-10-07T17:45:00Z" w16du:dateUtc="2024-10-08T00:45:00Z">
               <w:r>
                 <w:rPr>
                   <w:lang w:val="en-GB"/>
@@ -16412,11 +16713,11 @@
               <w:spacing w:before="60" w:after="60" w:line="240" w:lineRule="auto"/>
               <w:jc w:val="left"/>
               <w:rPr>
-                <w:ins w:id="358" w:author="Raphael Malyankar" w:date="2024-10-07T17:45:00Z" w16du:dateUtc="2024-10-08T00:45:00Z"/>
+                <w:ins w:id="387" w:author="Raphael Malyankar" w:date="2024-10-07T17:45:00Z" w16du:dateUtc="2024-10-08T00:45:00Z"/>
                 <w:lang w:val="en-GB"/>
               </w:rPr>
             </w:pPr>
-            <w:ins w:id="359" w:author="Raphael Malyankar" w:date="2024-10-07T20:23:00Z" w16du:dateUtc="2024-10-08T03:23:00Z">
+            <w:ins w:id="388" w:author="Raphael Malyankar" w:date="2024-10-07T20:23:00Z" w16du:dateUtc="2024-10-08T03:23:00Z">
               <w:r>
                 <w:rPr>
                   <w:lang w:val="en-GB"/>
@@ -16435,11 +16736,11 @@
               <w:spacing w:before="60" w:after="60" w:line="240" w:lineRule="auto"/>
               <w:jc w:val="left"/>
               <w:rPr>
-                <w:ins w:id="360" w:author="Raphael Malyankar" w:date="2024-10-07T17:45:00Z" w16du:dateUtc="2024-10-08T00:45:00Z"/>
+                <w:ins w:id="389" w:author="Raphael Malyankar" w:date="2024-10-07T17:45:00Z" w16du:dateUtc="2024-10-08T00:45:00Z"/>
                 <w:lang w:val="en-GB"/>
               </w:rPr>
             </w:pPr>
-            <w:ins w:id="361" w:author="Raphael Malyankar" w:date="2024-10-07T20:24:00Z" w16du:dateUtc="2024-10-08T03:24:00Z">
+            <w:ins w:id="390" w:author="Raphael Malyankar" w:date="2024-10-07T20:24:00Z" w16du:dateUtc="2024-10-08T03:24:00Z">
               <w:r>
                 <w:rPr>
                   <w:lang w:val="en-GB"/>
@@ -16458,11 +16759,11 @@
               <w:spacing w:before="60" w:after="60" w:line="240" w:lineRule="auto"/>
               <w:jc w:val="left"/>
               <w:rPr>
-                <w:ins w:id="362" w:author="Raphael Malyankar" w:date="2024-10-07T17:45:00Z" w16du:dateUtc="2024-10-08T00:45:00Z"/>
+                <w:ins w:id="391" w:author="Raphael Malyankar" w:date="2024-10-07T17:45:00Z" w16du:dateUtc="2024-10-08T00:45:00Z"/>
                 <w:lang w:val="en-GB"/>
               </w:rPr>
             </w:pPr>
-            <w:ins w:id="363" w:author="Raphael Malyankar" w:date="2024-10-07T20:24:00Z" w16du:dateUtc="2024-10-08T03:24:00Z">
+            <w:ins w:id="392" w:author="Raphael Malyankar" w:date="2024-10-07T20:24:00Z" w16du:dateUtc="2024-10-08T03:24:00Z">
               <w:r>
                 <w:rPr>
                   <w:lang w:val="en-GB"/>
@@ -16475,7 +16776,7 @@
       </w:tr>
       <w:tr>
         <w:trPr>
-          <w:ins w:id="364" w:author="Raphael Malyankar" w:date="2024-10-07T17:45:00Z"/>
+          <w:ins w:id="393" w:author="Raphael Malyankar" w:date="2024-10-07T17:45:00Z"/>
         </w:trPr>
         <w:tc>
           <w:tcPr>
@@ -16486,11 +16787,11 @@
               <w:spacing w:before="60" w:after="60" w:line="240" w:lineRule="auto"/>
               <w:jc w:val="left"/>
               <w:rPr>
-                <w:ins w:id="365" w:author="Raphael Malyankar" w:date="2024-10-07T17:45:00Z" w16du:dateUtc="2024-10-08T00:45:00Z"/>
+                <w:ins w:id="394" w:author="Raphael Malyankar" w:date="2024-10-07T17:45:00Z" w16du:dateUtc="2024-10-08T00:45:00Z"/>
                 <w:lang w:val="en-GB"/>
               </w:rPr>
             </w:pPr>
-            <w:ins w:id="366" w:author="Raphael Malyankar" w:date="2024-10-07T17:45:00Z" w16du:dateUtc="2024-10-08T00:45:00Z">
+            <w:ins w:id="395" w:author="Raphael Malyankar" w:date="2024-10-07T17:45:00Z" w16du:dateUtc="2024-10-08T00:45:00Z">
               <w:r>
                 <w:rPr>
                   <w:lang w:val="en-GB"/>
@@ -16509,11 +16810,11 @@
               <w:spacing w:before="60" w:after="60" w:line="240" w:lineRule="auto"/>
               <w:jc w:val="left"/>
               <w:rPr>
-                <w:ins w:id="367" w:author="Raphael Malyankar" w:date="2024-10-07T17:45:00Z" w16du:dateUtc="2024-10-08T00:45:00Z"/>
+                <w:ins w:id="396" w:author="Raphael Malyankar" w:date="2024-10-07T17:45:00Z" w16du:dateUtc="2024-10-08T00:45:00Z"/>
                 <w:lang w:val="en-GB"/>
               </w:rPr>
             </w:pPr>
-            <w:ins w:id="368" w:author="Raphael Malyankar" w:date="2024-10-07T20:24:00Z" w16du:dateUtc="2024-10-08T03:24:00Z">
+            <w:ins w:id="397" w:author="Raphael Malyankar" w:date="2024-10-07T20:24:00Z" w16du:dateUtc="2024-10-08T03:24:00Z">
               <w:r>
                 <w:rPr>
                   <w:lang w:val="en-GB"/>
@@ -16532,11 +16833,11 @@
               <w:spacing w:before="60" w:after="60" w:line="240" w:lineRule="auto"/>
               <w:jc w:val="left"/>
               <w:rPr>
-                <w:ins w:id="369" w:author="Raphael Malyankar" w:date="2024-10-07T17:45:00Z" w16du:dateUtc="2024-10-08T00:45:00Z"/>
+                <w:ins w:id="398" w:author="Raphael Malyankar" w:date="2024-10-07T17:45:00Z" w16du:dateUtc="2024-10-08T00:45:00Z"/>
                 <w:lang w:val="en-GB"/>
               </w:rPr>
             </w:pPr>
-            <w:ins w:id="370" w:author="Raphael Malyankar" w:date="2024-10-07T20:24:00Z" w16du:dateUtc="2024-10-08T03:24:00Z">
+            <w:ins w:id="399" w:author="Raphael Malyankar" w:date="2024-10-07T20:24:00Z" w16du:dateUtc="2024-10-08T03:24:00Z">
               <w:r>
                 <w:rPr>
                   <w:lang w:val="en-GB"/>
@@ -16555,7 +16856,7 @@
               <w:spacing w:before="60" w:after="60" w:line="240" w:lineRule="auto"/>
               <w:jc w:val="left"/>
               <w:rPr>
-                <w:ins w:id="371" w:author="Raphael Malyankar" w:date="2024-10-07T17:45:00Z" w16du:dateUtc="2024-10-08T00:45:00Z"/>
+                <w:ins w:id="400" w:author="Raphael Malyankar" w:date="2024-10-07T17:45:00Z" w16du:dateUtc="2024-10-08T00:45:00Z"/>
                 <w:lang w:val="en-GB"/>
               </w:rPr>
             </w:pPr>
@@ -16564,7 +16865,7 @@
       </w:tr>
       <w:tr>
         <w:trPr>
-          <w:ins w:id="372" w:author="Raphael Malyankar" w:date="2024-10-07T17:45:00Z"/>
+          <w:ins w:id="401" w:author="Raphael Malyankar" w:date="2024-10-07T17:45:00Z"/>
         </w:trPr>
         <w:tc>
           <w:tcPr>
@@ -16575,11 +16876,11 @@
               <w:spacing w:before="60" w:after="60" w:line="240" w:lineRule="auto"/>
               <w:jc w:val="left"/>
               <w:rPr>
-                <w:ins w:id="373" w:author="Raphael Malyankar" w:date="2024-10-07T17:45:00Z" w16du:dateUtc="2024-10-08T00:45:00Z"/>
+                <w:ins w:id="402" w:author="Raphael Malyankar" w:date="2024-10-07T17:45:00Z" w16du:dateUtc="2024-10-08T00:45:00Z"/>
                 <w:lang w:val="en-GB"/>
               </w:rPr>
             </w:pPr>
-            <w:ins w:id="374" w:author="Raphael Malyankar" w:date="2024-10-07T17:45:00Z" w16du:dateUtc="2024-10-08T00:45:00Z">
+            <w:ins w:id="403" w:author="Raphael Malyankar" w:date="2024-10-07T17:45:00Z" w16du:dateUtc="2024-10-08T00:45:00Z">
               <w:r>
                 <w:rPr>
                   <w:lang w:val="en-GB"/>
@@ -16598,11 +16899,11 @@
               <w:spacing w:before="60" w:after="60" w:line="240" w:lineRule="auto"/>
               <w:jc w:val="left"/>
               <w:rPr>
-                <w:ins w:id="375" w:author="Raphael Malyankar" w:date="2024-10-07T17:45:00Z" w16du:dateUtc="2024-10-08T00:45:00Z"/>
+                <w:ins w:id="404" w:author="Raphael Malyankar" w:date="2024-10-07T17:45:00Z" w16du:dateUtc="2024-10-08T00:45:00Z"/>
                 <w:lang w:val="en-GB"/>
               </w:rPr>
             </w:pPr>
-            <w:ins w:id="376" w:author="Raphael Malyankar" w:date="2024-10-07T20:27:00Z" w16du:dateUtc="2024-10-08T03:27:00Z">
+            <w:ins w:id="405" w:author="Raphael Malyankar" w:date="2024-10-07T20:27:00Z" w16du:dateUtc="2024-10-08T03:27:00Z">
               <w:r>
                 <w:rPr>
                   <w:lang w:val="en-GB"/>
@@ -16621,11 +16922,11 @@
               <w:spacing w:before="60" w:after="60" w:line="240" w:lineRule="auto"/>
               <w:jc w:val="left"/>
               <w:rPr>
-                <w:ins w:id="377" w:author="Raphael Malyankar" w:date="2024-10-07T20:27:00Z" w16du:dateUtc="2024-10-08T03:27:00Z"/>
+                <w:ins w:id="406" w:author="Raphael Malyankar" w:date="2024-10-07T20:27:00Z" w16du:dateUtc="2024-10-08T03:27:00Z"/>
                 <w:lang w:val="en-GB"/>
               </w:rPr>
             </w:pPr>
-            <w:ins w:id="378" w:author="Raphael Malyankar" w:date="2024-10-07T20:27:00Z" w16du:dateUtc="2024-10-08T03:27:00Z">
+            <w:ins w:id="407" w:author="Raphael Malyankar" w:date="2024-10-07T20:27:00Z" w16du:dateUtc="2024-10-08T03:27:00Z">
               <w:r>
                 <w:rPr>
                   <w:lang w:val="en-GB"/>
@@ -16639,15 +16940,16 @@
               <w:spacing w:before="60" w:after="60" w:line="240" w:lineRule="auto"/>
               <w:jc w:val="left"/>
               <w:rPr>
-                <w:ins w:id="379" w:author="Raphael Malyankar" w:date="2024-10-07T17:45:00Z" w16du:dateUtc="2024-10-08T00:45:00Z"/>
+                <w:ins w:id="408" w:author="Raphael Malyankar" w:date="2024-10-07T17:45:00Z" w16du:dateUtc="2024-10-08T00:45:00Z"/>
                 <w:lang w:val="en-GB"/>
               </w:rPr>
             </w:pPr>
-            <w:ins w:id="380" w:author="Raphael Malyankar" w:date="2024-10-07T20:27:00Z" w16du:dateUtc="2024-10-08T03:27:00Z">
+            <w:ins w:id="409" w:author="Raphael Malyankar" w:date="2024-10-07T20:27:00Z" w16du:dateUtc="2024-10-08T03:27:00Z">
               <w:r>
                 <w:rPr>
                   <w:lang w:val="en-GB"/>
                 </w:rPr>
+                <w:lastRenderedPageBreak/>
                 <w:t>Exchange set</w:t>
               </w:r>
             </w:ins>
@@ -16662,7 +16964,7 @@
               <w:spacing w:before="60" w:after="60" w:line="240" w:lineRule="auto"/>
               <w:jc w:val="left"/>
               <w:rPr>
-                <w:ins w:id="381" w:author="Raphael Malyankar" w:date="2024-10-07T17:45:00Z" w16du:dateUtc="2024-10-08T00:45:00Z"/>
+                <w:ins w:id="410" w:author="Raphael Malyankar" w:date="2024-10-07T17:45:00Z" w16du:dateUtc="2024-10-08T00:45:00Z"/>
                 <w:lang w:val="en-GB"/>
               </w:rPr>
             </w:pPr>
@@ -16671,7 +16973,7 @@
       </w:tr>
       <w:tr>
         <w:trPr>
-          <w:ins w:id="382" w:author="Raphael Malyankar" w:date="2024-10-07T17:45:00Z"/>
+          <w:ins w:id="411" w:author="Raphael Malyankar" w:date="2024-10-07T17:45:00Z"/>
         </w:trPr>
         <w:tc>
           <w:tcPr>
@@ -16682,11 +16984,11 @@
               <w:spacing w:before="60" w:after="60" w:line="240" w:lineRule="auto"/>
               <w:jc w:val="left"/>
               <w:rPr>
-                <w:ins w:id="383" w:author="Raphael Malyankar" w:date="2024-10-07T20:36:00Z" w16du:dateUtc="2024-10-08T03:36:00Z"/>
+                <w:ins w:id="412" w:author="Raphael Malyankar" w:date="2024-10-07T20:36:00Z" w16du:dateUtc="2024-10-08T03:36:00Z"/>
                 <w:lang w:val="en-GB"/>
               </w:rPr>
             </w:pPr>
-            <w:ins w:id="384" w:author="Raphael Malyankar" w:date="2024-10-07T17:45:00Z" w16du:dateUtc="2024-10-08T00:45:00Z">
+            <w:ins w:id="413" w:author="Raphael Malyankar" w:date="2024-10-07T17:45:00Z" w16du:dateUtc="2024-10-08T00:45:00Z">
               <w:r>
                 <w:rPr>
                   <w:lang w:val="en-GB"/>
@@ -16700,11 +17002,11 @@
               <w:spacing w:before="60" w:after="60" w:line="240" w:lineRule="auto"/>
               <w:jc w:val="left"/>
               <w:rPr>
-                <w:ins w:id="385" w:author="Raphael Malyankar" w:date="2024-10-07T17:45:00Z" w16du:dateUtc="2024-10-08T00:45:00Z"/>
+                <w:ins w:id="414" w:author="Raphael Malyankar" w:date="2024-10-07T17:45:00Z" w16du:dateUtc="2024-10-08T00:45:00Z"/>
                 <w:lang w:val="en-GB"/>
               </w:rPr>
             </w:pPr>
-            <w:ins w:id="386" w:author="Raphael Malyankar" w:date="2024-10-07T20:36:00Z" w16du:dateUtc="2024-10-08T03:36:00Z">
+            <w:ins w:id="415" w:author="Raphael Malyankar" w:date="2024-10-07T20:36:00Z" w16du:dateUtc="2024-10-08T03:36:00Z">
               <w:r>
                 <w:rPr>
                   <w:lang w:val="en-GB"/>
@@ -16712,7 +17014,7 @@
                 <w:t>This row should not b</w:t>
               </w:r>
             </w:ins>
-            <w:ins w:id="387" w:author="Raphael Malyankar" w:date="2024-10-07T20:37:00Z" w16du:dateUtc="2024-10-08T03:37:00Z">
+            <w:ins w:id="416" w:author="Raphael Malyankar" w:date="2024-10-07T20:37:00Z" w16du:dateUtc="2024-10-08T03:37:00Z">
               <w:r>
                 <w:rPr>
                   <w:lang w:val="en-GB"/>
@@ -16731,11 +17033,11 @@
               <w:spacing w:before="60" w:after="60" w:line="240" w:lineRule="auto"/>
               <w:jc w:val="left"/>
               <w:rPr>
-                <w:ins w:id="388" w:author="Raphael Malyankar" w:date="2024-10-07T17:45:00Z" w16du:dateUtc="2024-10-08T00:45:00Z"/>
+                <w:ins w:id="417" w:author="Raphael Malyankar" w:date="2024-10-07T17:45:00Z" w16du:dateUtc="2024-10-08T00:45:00Z"/>
                 <w:lang w:val="en-GB"/>
               </w:rPr>
             </w:pPr>
-            <w:ins w:id="389" w:author="Raphael Malyankar" w:date="2024-10-07T20:28:00Z" w16du:dateUtc="2024-10-08T03:28:00Z">
+            <w:ins w:id="418" w:author="Raphael Malyankar" w:date="2024-10-07T20:28:00Z" w16du:dateUtc="2024-10-08T03:28:00Z">
               <w:r>
                 <w:rPr>
                   <w:lang w:val="en-GB"/>
@@ -16754,11 +17056,11 @@
               <w:spacing w:before="60" w:after="60" w:line="240" w:lineRule="auto"/>
               <w:jc w:val="left"/>
               <w:rPr>
-                <w:ins w:id="390" w:author="Raphael Malyankar" w:date="2024-10-07T17:45:00Z" w16du:dateUtc="2024-10-08T00:45:00Z"/>
+                <w:ins w:id="419" w:author="Raphael Malyankar" w:date="2024-10-07T17:45:00Z" w16du:dateUtc="2024-10-08T00:45:00Z"/>
                 <w:lang w:val="en-GB"/>
               </w:rPr>
             </w:pPr>
-            <w:ins w:id="391" w:author="Raphael Malyankar" w:date="2024-10-07T20:28:00Z" w16du:dateUtc="2024-10-08T03:28:00Z">
+            <w:ins w:id="420" w:author="Raphael Malyankar" w:date="2024-10-07T20:28:00Z" w16du:dateUtc="2024-10-08T03:28:00Z">
               <w:r>
                 <w:rPr>
                   <w:lang w:val="en-GB"/>
@@ -16777,11 +17079,11 @@
               <w:spacing w:before="60" w:after="60" w:line="240" w:lineRule="auto"/>
               <w:jc w:val="left"/>
               <w:rPr>
-                <w:ins w:id="392" w:author="Raphael Malyankar" w:date="2024-10-07T17:45:00Z" w16du:dateUtc="2024-10-08T00:45:00Z"/>
+                <w:ins w:id="421" w:author="Raphael Malyankar" w:date="2024-10-07T17:45:00Z" w16du:dateUtc="2024-10-08T00:45:00Z"/>
                 <w:lang w:val="en-GB"/>
               </w:rPr>
             </w:pPr>
-            <w:ins w:id="393" w:author="Raphael Malyankar" w:date="2024-10-07T20:28:00Z" w16du:dateUtc="2024-10-08T03:28:00Z">
+            <w:ins w:id="422" w:author="Raphael Malyankar" w:date="2024-10-07T20:28:00Z" w16du:dateUtc="2024-10-08T03:28:00Z">
               <w:r>
                 <w:rPr>
                   <w:lang w:val="en-GB"/>
@@ -16789,7 +17091,7 @@
                 <w:t>This is currently tagged as “Not in 10a”</w:t>
               </w:r>
             </w:ins>
-            <w:ins w:id="394" w:author="Raphael Malyankar" w:date="2024-10-07T20:29:00Z" w16du:dateUtc="2024-10-08T03:29:00Z">
+            <w:ins w:id="423" w:author="Raphael Malyankar" w:date="2024-10-07T20:29:00Z" w16du:dateUtc="2024-10-08T03:29:00Z">
               <w:r>
                 <w:rPr>
                   <w:lang w:val="en-GB"/>
@@ -16808,7 +17110,7 @@
         </w:tabs>
         <w:spacing w:line="240" w:lineRule="auto"/>
         <w:rPr>
-          <w:ins w:id="395" w:author="Raphael Malyankar" w:date="2024-10-07T18:55:00Z" w16du:dateUtc="2024-10-08T01:55:00Z"/>
+          <w:ins w:id="424" w:author="Raphael Malyankar" w:date="2024-10-07T18:55:00Z" w16du:dateUtc="2024-10-08T01:55:00Z"/>
           <w:lang w:val="en-GB"/>
         </w:rPr>
       </w:pPr>
@@ -16820,11 +17122,11 @@
         </w:tabs>
         <w:spacing w:line="240" w:lineRule="auto"/>
         <w:rPr>
-          <w:ins w:id="396" w:author="Raphael Malyankar" w:date="2024-10-07T18:56:00Z" w16du:dateUtc="2024-10-08T01:56:00Z"/>
-          <w:lang w:val="en-GB"/>
-        </w:rPr>
-      </w:pPr>
-      <w:ins w:id="397" w:author="Raphael Malyankar" w:date="2024-10-07T18:58:00Z" w16du:dateUtc="2024-10-08T01:58:00Z">
+          <w:ins w:id="425" w:author="Raphael Malyankar" w:date="2024-10-07T18:56:00Z" w16du:dateUtc="2024-10-08T01:56:00Z"/>
+          <w:lang w:val="en-GB"/>
+        </w:rPr>
+      </w:pPr>
+      <w:ins w:id="426" w:author="Raphael Malyankar" w:date="2024-10-07T18:58:00Z" w16du:dateUtc="2024-10-08T01:58:00Z">
         <w:r>
           <w:rPr>
             <w:highlight w:val="yellow"/>
@@ -16833,7 +17135,7 @@
           <w:t>[</w:t>
         </w:r>
       </w:ins>
-      <w:ins w:id="398" w:author="Raphael Malyankar" w:date="2024-10-07T18:55:00Z" w16du:dateUtc="2024-10-08T01:55:00Z">
+      <w:ins w:id="427" w:author="Raphael Malyankar" w:date="2024-10-07T18:55:00Z" w16du:dateUtc="2024-10-08T01:55:00Z">
         <w:r>
           <w:rPr>
             <w:highlight w:val="yellow"/>
@@ -16842,7 +17144,7 @@
           <w:t>ALTERNAT</w:t>
         </w:r>
       </w:ins>
-      <w:ins w:id="399" w:author="Raphael Malyankar" w:date="2024-10-07T18:56:00Z" w16du:dateUtc="2024-10-08T01:56:00Z">
+      <w:ins w:id="428" w:author="Raphael Malyankar" w:date="2024-10-07T18:56:00Z" w16du:dateUtc="2024-10-08T01:56:00Z">
         <w:r>
           <w:rPr>
             <w:highlight w:val="yellow"/>
@@ -16851,7 +17153,7 @@
           <w:t xml:space="preserve">IVE </w:t>
         </w:r>
       </w:ins>
-      <w:ins w:id="400" w:author="Raphael Malyankar" w:date="2024-10-07T19:00:00Z" w16du:dateUtc="2024-10-08T02:00:00Z">
+      <w:ins w:id="429" w:author="Raphael Malyankar" w:date="2024-10-07T19:00:00Z" w16du:dateUtc="2024-10-08T02:00:00Z">
         <w:r>
           <w:rPr>
             <w:highlight w:val="yellow"/>
@@ -16860,7 +17162,7 @@
           <w:t>clause 5.1</w:t>
         </w:r>
       </w:ins>
-      <w:ins w:id="401" w:author="Raphael Malyankar" w:date="2024-10-07T18:58:00Z" w16du:dateUtc="2024-10-08T01:58:00Z">
+      <w:ins w:id="430" w:author="Raphael Malyankar" w:date="2024-10-07T18:58:00Z" w16du:dateUtc="2024-10-08T01:58:00Z">
         <w:r>
           <w:rPr>
             <w:highlight w:val="yellow"/>
@@ -16877,20 +17179,19 @@
         </w:tabs>
         <w:spacing w:line="240" w:lineRule="auto"/>
         <w:rPr>
-          <w:ins w:id="402" w:author="Raphael Malyankar" w:date="2024-10-07T19:00:00Z" w16du:dateUtc="2024-10-08T02:00:00Z"/>
-          <w:lang w:val="en-GB"/>
-        </w:rPr>
-      </w:pPr>
-      <w:ins w:id="403" w:author="Raphael Malyankar" w:date="2024-10-07T18:56:00Z" w16du:dateUtc="2024-10-08T01:56:00Z">
+          <w:ins w:id="431" w:author="Raphael Malyankar" w:date="2024-10-07T19:00:00Z" w16du:dateUtc="2024-10-08T02:00:00Z"/>
+          <w:lang w:val="en-GB"/>
+        </w:rPr>
+      </w:pPr>
+      <w:ins w:id="432" w:author="Raphael Malyankar" w:date="2024-10-07T18:56:00Z" w16du:dateUtc="2024-10-08T01:56:00Z">
         <w:r>
           <w:rPr>
             <w:lang w:val="en-GB"/>
           </w:rPr>
-          <w:lastRenderedPageBreak/>
           <w:t xml:space="preserve">S-101 datasets and exchange sets must also be validated using the subset of </w:t>
         </w:r>
       </w:ins>
-      <w:ins w:id="404" w:author="Raphael Malyankar" w:date="2024-10-07T18:57:00Z" w16du:dateUtc="2024-10-08T01:57:00Z">
+      <w:ins w:id="433" w:author="Raphael Malyankar" w:date="2024-10-07T18:57:00Z" w16du:dateUtc="2024-10-08T01:57:00Z">
         <w:r>
           <w:rPr>
             <w:lang w:val="en-GB"/>
@@ -16905,7 +17206,7 @@
           <w:t>insert location</w:t>
         </w:r>
       </w:ins>
-      <w:ins w:id="405" w:author="Raphael Malyankar" w:date="2024-10-07T18:58:00Z" w16du:dateUtc="2024-10-08T01:58:00Z">
+      <w:ins w:id="434" w:author="Raphael Malyankar" w:date="2024-10-07T18:58:00Z" w16du:dateUtc="2024-10-08T01:58:00Z">
         <w:r>
           <w:rPr>
             <w:highlight w:val="yellow"/>
@@ -16925,10 +17226,10 @@
       <w:pPr>
         <w:pStyle w:val="Heading2"/>
         <w:rPr>
-          <w:ins w:id="406" w:author="Raphael Malyankar" w:date="2024-10-07T18:56:00Z" w16du:dateUtc="2024-10-08T01:56:00Z"/>
-          <w:lang w:val="en-GB"/>
-        </w:rPr>
-        <w:pPrChange w:id="407" w:author="Raphael Malyankar" w:date="2024-10-07T19:00:00Z" w16du:dateUtc="2024-10-08T02:00:00Z">
+          <w:ins w:id="435" w:author="Raphael Malyankar" w:date="2024-10-07T18:56:00Z" w16du:dateUtc="2024-10-08T01:56:00Z"/>
+          <w:lang w:val="en-GB"/>
+        </w:rPr>
+        <w:pPrChange w:id="436" w:author="Raphael Malyankar" w:date="2024-10-07T19:00:00Z" w16du:dateUtc="2024-10-08T02:00:00Z">
           <w:pPr>
             <w:tabs>
               <w:tab w:val="left" w:pos="1701"/>
@@ -16937,8 +17238,8 @@
           </w:pPr>
         </w:pPrChange>
       </w:pPr>
-      <w:bookmarkStart w:id="408" w:name="_Toc179220194"/>
-      <w:ins w:id="409" w:author="Raphael Malyankar" w:date="2024-10-07T19:00:00Z" w16du:dateUtc="2024-10-08T02:00:00Z">
+      <w:bookmarkStart w:id="437" w:name="_Toc179220194"/>
+      <w:ins w:id="438" w:author="Raphael Malyankar" w:date="2024-10-07T19:00:00Z" w16du:dateUtc="2024-10-08T02:00:00Z">
         <w:r>
           <w:rPr>
             <w:lang w:val="en-GB"/>
@@ -16946,7 +17247,7 @@
           <w:t>Interoperability checks</w:t>
         </w:r>
       </w:ins>
-      <w:bookmarkEnd w:id="408"/>
+      <w:bookmarkEnd w:id="437"/>
     </w:p>
     <w:p>
       <w:pPr>
@@ -16958,7 +17259,7 @@
           <w:lang w:val="en-GB"/>
         </w:rPr>
       </w:pPr>
-      <w:ins w:id="410" w:author="Raphael Malyankar" w:date="2024-10-07T19:01:00Z" w16du:dateUtc="2024-10-08T02:01:00Z">
+      <w:ins w:id="439" w:author="Raphael Malyankar" w:date="2024-10-07T19:01:00Z" w16du:dateUtc="2024-10-08T02:01:00Z">
         <w:r>
           <w:rPr>
             <w:lang w:val="en-GB"/>
@@ -16966,7 +17267,7 @@
           <w:t>S-101 datasets and exchange sets intended for use on ECDIS must also pass the applicable introperability checks f</w:t>
         </w:r>
       </w:ins>
-      <w:ins w:id="411" w:author="Raphael Malyankar" w:date="2024-10-07T19:02:00Z" w16du:dateUtc="2024-10-08T02:02:00Z">
+      <w:ins w:id="440" w:author="Raphael Malyankar" w:date="2024-10-07T19:02:00Z" w16du:dateUtc="2024-10-08T02:02:00Z">
         <w:r>
           <w:rPr>
             <w:lang w:val="en-GB"/>
@@ -16974,7 +17275,7 @@
           <w:t>rom those listed</w:t>
         </w:r>
       </w:ins>
-      <w:ins w:id="412" w:author="Raphael Malyankar" w:date="2024-10-07T19:01:00Z" w16du:dateUtc="2024-10-08T02:01:00Z">
+      <w:ins w:id="441" w:author="Raphael Malyankar" w:date="2024-10-07T19:01:00Z" w16du:dateUtc="2024-10-08T02:01:00Z">
         <w:r>
           <w:rPr>
             <w:lang w:val="en-GB"/>
@@ -16990,9 +17291,9 @@
           <w:lang w:val="en-GB"/>
         </w:rPr>
       </w:pPr>
-      <w:bookmarkStart w:id="413" w:name="_Toc179220195"/>
-      <w:commentRangeStart w:id="414"/>
-      <w:commentRangeStart w:id="415"/>
+      <w:bookmarkStart w:id="442" w:name="_Toc179220195"/>
+      <w:commentRangeStart w:id="443"/>
+      <w:commentRangeStart w:id="444"/>
       <w:r>
         <w:rPr>
           <w:lang w:val="en-GB"/>
@@ -17011,25 +17312,25 @@
         </w:rPr>
         <w:t>Sequence</w:t>
       </w:r>
-      <w:commentRangeEnd w:id="414"/>
+      <w:commentRangeEnd w:id="443"/>
       <w:r>
         <w:rPr>
           <w:rStyle w:val="CommentReference"/>
           <w:b w:val="0"/>
           <w:bCs w:val="0"/>
         </w:rPr>
-        <w:commentReference w:id="414"/>
-      </w:r>
-      <w:commentRangeEnd w:id="415"/>
+        <w:commentReference w:id="443"/>
+      </w:r>
+      <w:commentRangeEnd w:id="444"/>
       <w:r>
         <w:rPr>
           <w:rStyle w:val="CommentReference"/>
           <w:b w:val="0"/>
           <w:bCs w:val="0"/>
         </w:rPr>
-        <w:commentReference w:id="415"/>
-      </w:r>
-      <w:bookmarkEnd w:id="413"/>
+        <w:commentReference w:id="444"/>
+      </w:r>
+      <w:bookmarkEnd w:id="442"/>
     </w:p>
     <w:p>
       <w:pPr>
@@ -17058,12 +17359,14 @@
       <w:r>
         <w:t xml:space="preserve">Table </w:t>
       </w:r>
-      <w:r>
-        <w:fldChar w:fldCharType="begin"/>
-      </w:r>
-      <w:r>
-        <w:instrText xml:space="preserve"> STYLEREF 1 \s </w:instrText>
-      </w:r>
+      <w:ins w:id="445" w:author="Raphael Malyankar" w:date="2024-10-11T00:53:00Z" w16du:dateUtc="2024-10-11T07:53:00Z">
+        <w:r>
+          <w:fldChar w:fldCharType="begin"/>
+        </w:r>
+        <w:r>
+          <w:instrText xml:space="preserve"> STYLEREF 1 \s </w:instrText>
+        </w:r>
+      </w:ins>
       <w:r>
         <w:fldChar w:fldCharType="separate"/>
       </w:r>
@@ -17073,30 +17376,75 @@
         </w:rPr>
         <w:t>6</w:t>
       </w:r>
-      <w:r>
-        <w:fldChar w:fldCharType="end"/>
-      </w:r>
-      <w:r>
-        <w:t>.</w:t>
-      </w:r>
-      <w:r>
-        <w:fldChar w:fldCharType="begin"/>
-      </w:r>
-      <w:r>
-        <w:instrText xml:space="preserve"> SEQ Table \* ARABIC \s 1 </w:instrText>
-      </w:r>
+      <w:ins w:id="446" w:author="Raphael Malyankar" w:date="2024-10-11T00:53:00Z" w16du:dateUtc="2024-10-11T07:53:00Z">
+        <w:r>
+          <w:fldChar w:fldCharType="end"/>
+        </w:r>
+        <w:r>
+          <w:t>.</w:t>
+        </w:r>
+        <w:r>
+          <w:fldChar w:fldCharType="begin"/>
+        </w:r>
+        <w:r>
+          <w:instrText xml:space="preserve"> SEQ Table \* ARABIC \s 1 </w:instrText>
+        </w:r>
+      </w:ins>
       <w:r>
         <w:fldChar w:fldCharType="separate"/>
       </w:r>
-      <w:r>
-        <w:rPr>
-          <w:noProof/>
-        </w:rPr>
-        <w:t>1</w:t>
-      </w:r>
-      <w:r>
-        <w:fldChar w:fldCharType="end"/>
-      </w:r>
+      <w:ins w:id="447" w:author="Raphael Malyankar" w:date="2024-10-11T00:53:00Z" w16du:dateUtc="2024-10-11T07:53:00Z">
+        <w:r>
+          <w:rPr>
+            <w:noProof/>
+          </w:rPr>
+          <w:t>1</w:t>
+        </w:r>
+        <w:r>
+          <w:fldChar w:fldCharType="end"/>
+        </w:r>
+      </w:ins>
+      <w:del w:id="448" w:author="Raphael Malyankar" w:date="2024-10-11T00:53:00Z" w16du:dateUtc="2024-10-11T07:53:00Z">
+        <w:r>
+          <w:fldChar w:fldCharType="begin"/>
+        </w:r>
+        <w:r>
+          <w:delInstrText xml:space="preserve"> STYLEREF 1 \s </w:delInstrText>
+        </w:r>
+        <w:r>
+          <w:fldChar w:fldCharType="separate"/>
+        </w:r>
+        <w:r>
+          <w:rPr>
+            <w:noProof/>
+          </w:rPr>
+          <w:delText>6</w:delText>
+        </w:r>
+        <w:r>
+          <w:fldChar w:fldCharType="end"/>
+        </w:r>
+        <w:r>
+          <w:delText>.</w:delText>
+        </w:r>
+        <w:r>
+          <w:fldChar w:fldCharType="begin"/>
+        </w:r>
+        <w:r>
+          <w:delInstrText xml:space="preserve"> SEQ Table \* ARABIC \s 1 </w:delInstrText>
+        </w:r>
+        <w:r>
+          <w:fldChar w:fldCharType="separate"/>
+        </w:r>
+        <w:r>
+          <w:rPr>
+            <w:noProof/>
+          </w:rPr>
+          <w:delText>1</w:delText>
+        </w:r>
+        <w:r>
+          <w:fldChar w:fldCharType="end"/>
+        </w:r>
+      </w:del>
       <w:r>
         <w:t xml:space="preserve"> - </w:t>
       </w:r>
@@ -18155,6 +18503,7 @@
               <w:rPr>
                 <w:lang w:val="en-GB"/>
               </w:rPr>
+              <w:lastRenderedPageBreak/>
               <w:t>7</w:t>
             </w:r>
           </w:p>
@@ -18378,16 +18727,16 @@
           <w:lang w:val="en-GB"/>
         </w:rPr>
       </w:pPr>
-      <w:bookmarkStart w:id="416" w:name="_Ref172572049"/>
-      <w:bookmarkStart w:id="417" w:name="_Toc179220196"/>
+      <w:bookmarkStart w:id="449" w:name="_Ref172572049"/>
+      <w:bookmarkStart w:id="450" w:name="_Toc179220196"/>
       <w:r>
         <w:rPr>
           <w:lang w:val="en-GB"/>
         </w:rPr>
         <w:t>Check Classification</w:t>
       </w:r>
-      <w:bookmarkEnd w:id="416"/>
-      <w:bookmarkEnd w:id="417"/>
+      <w:bookmarkEnd w:id="449"/>
+      <w:bookmarkEnd w:id="450"/>
     </w:p>
     <w:p>
       <w:pPr>
@@ -18419,22 +18768,21 @@
           <w:lang w:val="en-GB"/>
         </w:rPr>
       </w:pPr>
-      <w:bookmarkStart w:id="418" w:name="_Ref172575919"/>
-      <w:bookmarkStart w:id="419" w:name="_Toc179220197"/>
-      <w:r>
-        <w:rPr>
-          <w:lang w:val="en-GB"/>
-        </w:rPr>
-        <w:lastRenderedPageBreak/>
+      <w:bookmarkStart w:id="451" w:name="_Ref172575919"/>
+      <w:bookmarkStart w:id="452" w:name="_Toc179220197"/>
+      <w:r>
+        <w:rPr>
+          <w:lang w:val="en-GB"/>
+        </w:rPr>
         <w:t>Geometry and Spatial Operators</w:t>
       </w:r>
-      <w:bookmarkEnd w:id="418"/>
-      <w:bookmarkEnd w:id="419"/>
+      <w:bookmarkEnd w:id="451"/>
+      <w:bookmarkEnd w:id="452"/>
     </w:p>
     <w:p>
       <w:pPr>
         <w:rPr>
-          <w:ins w:id="420" w:author="Raphael Malyankar" w:date="2024-08-12T08:32:00Z" w16du:dateUtc="2024-08-12T15:32:00Z"/>
+          <w:ins w:id="453" w:author="Raphael Malyankar" w:date="2024-08-12T08:32:00Z" w16du:dateUtc="2024-08-12T15:32:00Z"/>
           <w:lang w:val="en-GB"/>
         </w:rPr>
       </w:pPr>
@@ -18455,7 +18803,7 @@
           <w:lang w:val="en-GB"/>
         </w:rPr>
       </w:pPr>
-      <w:ins w:id="421" w:author="Raphael Malyankar" w:date="2024-08-12T08:32:00Z" w16du:dateUtc="2024-08-12T15:32:00Z">
+      <w:ins w:id="454" w:author="Raphael Malyankar" w:date="2024-08-12T08:32:00Z" w16du:dateUtc="2024-08-12T15:32:00Z">
         <w:r>
           <w:rPr>
             <w:lang w:val="en-GB"/>
@@ -18469,7 +18817,7 @@
           <w:t>of 1/</w:t>
         </w:r>
       </w:ins>
-      <w:ins w:id="422" w:author="Raphael Malyankar" w:date="2024-08-26T00:24:00Z" w16du:dateUtc="2024-08-26T07:24:00Z">
+      <w:ins w:id="455" w:author="Raphael Malyankar" w:date="2024-08-26T00:24:00Z" w16du:dateUtc="2024-08-26T07:24:00Z">
         <w:r>
           <w:rPr>
             <w:lang w:val="en-GB"/>
@@ -18477,7 +18825,7 @@
           <w:t xml:space="preserve">CMFX, 1/CMFY, or 1/CMFZ </w:t>
         </w:r>
       </w:ins>
-      <w:ins w:id="423" w:author="Raphael Malyankar" w:date="2024-08-26T00:25:00Z" w16du:dateUtc="2024-08-26T07:25:00Z">
+      <w:ins w:id="456" w:author="Raphael Malyankar" w:date="2024-08-26T00:25:00Z" w16du:dateUtc="2024-08-26T07:25:00Z">
         <w:r>
           <w:rPr>
             <w:lang w:val="en-GB"/>
@@ -18485,7 +18833,7 @@
           <w:t>(corresponding to the coordinate axis)</w:t>
         </w:r>
       </w:ins>
-      <w:ins w:id="424" w:author="Raphael Malyankar" w:date="2024-08-12T08:32:00Z" w16du:dateUtc="2024-08-12T15:32:00Z">
+      <w:ins w:id="457" w:author="Raphael Malyankar" w:date="2024-08-12T08:32:00Z" w16du:dateUtc="2024-08-12T15:32:00Z">
         <w:r>
           <w:rPr>
             <w:lang w:val="en-GB"/>
@@ -18501,14 +18849,14 @@
           <w:lang w:val="en-GB"/>
         </w:rPr>
       </w:pPr>
-      <w:bookmarkStart w:id="425" w:name="_Toc179220198"/>
+      <w:bookmarkStart w:id="458" w:name="_Toc179220198"/>
       <w:r>
         <w:rPr>
           <w:lang w:val="en-GB"/>
         </w:rPr>
         <w:t>Other Components of this Specification</w:t>
       </w:r>
-      <w:bookmarkEnd w:id="425"/>
+      <w:bookmarkEnd w:id="458"/>
     </w:p>
     <w:p>
       <w:pPr>
@@ -18540,7 +18888,7 @@
         </w:rPr>
         <w:t xml:space="preserve">Spreadsheet of S-101 validation checks named </w:t>
       </w:r>
-      <w:del w:id="426" w:author="Raphael Malyankar" w:date="2024-09-30T13:50:00Z" w16du:dateUtc="2024-09-30T20:50:00Z">
+      <w:del w:id="459" w:author="Raphael Malyankar" w:date="2024-09-30T13:50:00Z" w16du:dateUtc="2024-09-30T20:50:00Z">
         <w:r>
           <w:rPr>
             <w:lang w:val="en-GB"/>
@@ -18548,7 +18896,7 @@
           <w:delText>???.</w:delText>
         </w:r>
       </w:del>
-      <w:ins w:id="427" w:author="Raphael Malyankar" w:date="2024-09-30T13:50:00Z" w16du:dateUtc="2024-09-30T20:50:00Z">
+      <w:ins w:id="460" w:author="Raphael Malyankar" w:date="2024-09-30T13:50:00Z" w16du:dateUtc="2024-09-30T20:50:00Z">
         <w:r>
           <w:rPr>
             <w:lang w:val="en-GB"/>
@@ -18556,7 +18904,7 @@
           <w:t>S158_101_0_2_0</w:t>
         </w:r>
       </w:ins>
-      <w:ins w:id="428" w:author="Raphael Malyankar" w:date="2024-09-30T13:51:00Z" w16du:dateUtc="2024-09-30T20:51:00Z">
+      <w:ins w:id="461" w:author="Raphael Malyankar" w:date="2024-09-30T13:51:00Z" w16du:dateUtc="2024-09-30T20:51:00Z">
         <w:r>
           <w:rPr>
             <w:lang w:val="en-GB"/>
@@ -18564,7 +18912,7 @@
           <w:t>_2024</w:t>
         </w:r>
       </w:ins>
-      <w:ins w:id="429" w:author="Raphael Malyankar" w:date="2024-10-07T17:00:00Z" w16du:dateUtc="2024-10-08T00:00:00Z">
+      <w:ins w:id="462" w:author="Raphael Malyankar" w:date="2024-10-07T17:00:00Z" w16du:dateUtc="2024-10-08T00:00:00Z">
         <w:r>
           <w:rPr>
             <w:lang w:val="en-GB"/>
@@ -18758,7 +19106,7 @@
       </w:r>
     </w:p>
   </w:comment>
-  <w:comment w:id="185" w:author="Raphael Malyankar" w:date="2024-09-24T16:03:00Z" w:initials="rmm">
+  <w:comment w:id="189" w:author="Raphael Malyankar" w:date="2024-09-24T16:03:00Z" w:initials="rmm">
     <w:p>
       <w:pPr>
         <w:pStyle w:val="CommentText"/>
@@ -18774,7 +19122,7 @@
       </w:r>
     </w:p>
   </w:comment>
-  <w:comment w:id="221" w:author="Raphael Malyankar" w:date="2024-10-07T19:03:00Z" w:initials="rmm">
+  <w:comment w:id="234" w:author="Raphael Malyankar" w:date="2024-10-07T19:03:00Z" w:initials="rmm">
     <w:p>
       <w:pPr>
         <w:pStyle w:val="CommentText"/>
@@ -18790,7 +19138,7 @@
       </w:r>
     </w:p>
   </w:comment>
-  <w:comment w:id="414" w:author="Raphael Malyankar" w:date="2024-09-24T15:49:00Z" w:initials="rmm">
+  <w:comment w:id="443" w:author="Raphael Malyankar" w:date="2024-09-24T15:49:00Z" w:initials="rmm">
     <w:p>
       <w:pPr>
         <w:pStyle w:val="CommentText"/>
@@ -18827,7 +19175,7 @@
       </w:r>
     </w:p>
   </w:comment>
-  <w:comment w:id="415" w:author="Raphael Malyankar" w:date="2024-09-24T16:06:00Z" w:initials="rmm">
+  <w:comment w:id="444" w:author="Raphael Malyankar" w:date="2024-09-24T16:06:00Z" w:initials="rmm">
     <w:p>
       <w:pPr>
         <w:pStyle w:val="CommentText"/>
@@ -19202,7 +19550,7 @@
       </w:rPr>
       <w:t>58</w:t>
     </w:r>
-    <w:ins w:id="432" w:author="Raphael Malyankar" w:date="2024-09-24T15:33:00Z" w16du:dateUtc="2024-09-24T22:33:00Z">
+    <w:ins w:id="465" w:author="Raphael Malyankar" w:date="2024-09-24T15:33:00Z" w16du:dateUtc="2024-09-24T22:33:00Z">
       <w:r>
         <w:rPr>
           <w:rFonts w:cs="Arial"/>
@@ -19218,7 +19566,7 @@
       </w:rPr>
       <w:tab/>
     </w:r>
-    <w:ins w:id="433" w:author="Raphael Malyankar" w:date="2024-10-07T16:52:00Z" w16du:dateUtc="2024-10-07T23:52:00Z">
+    <w:ins w:id="466" w:author="Raphael Malyankar" w:date="2024-10-07T16:52:00Z" w16du:dateUtc="2024-10-07T23:52:00Z">
       <w:r>
         <w:rPr>
           <w:rFonts w:cs="Arial"/>
@@ -19227,7 +19575,7 @@
         <w:t>Octo</w:t>
       </w:r>
     </w:ins>
-    <w:ins w:id="434" w:author="Raphael Malyankar" w:date="2024-09-24T15:32:00Z" w16du:dateUtc="2024-09-24T22:32:00Z">
+    <w:ins w:id="467" w:author="Raphael Malyankar" w:date="2024-09-24T15:32:00Z" w16du:dateUtc="2024-09-24T22:32:00Z">
       <w:r>
         <w:rPr>
           <w:rFonts w:cs="Arial"/>
@@ -19236,7 +19584,7 @@
         <w:t>ber</w:t>
       </w:r>
     </w:ins>
-    <w:del w:id="435" w:author="Raphael Malyankar" w:date="2024-09-24T15:32:00Z" w16du:dateUtc="2024-09-24T22:32:00Z">
+    <w:del w:id="468" w:author="Raphael Malyankar" w:date="2024-09-24T15:32:00Z" w16du:dateUtc="2024-09-24T22:32:00Z">
       <w:r>
         <w:rPr>
           <w:rFonts w:cs="Arial"/>
@@ -19274,7 +19622,7 @@
       </w:rPr>
       <w:t>0.</w:t>
     </w:r>
-    <w:ins w:id="436" w:author="Raphael Malyankar" w:date="2024-09-24T15:32:00Z" w16du:dateUtc="2024-09-24T22:32:00Z">
+    <w:ins w:id="469" w:author="Raphael Malyankar" w:date="2024-09-24T15:32:00Z" w16du:dateUtc="2024-09-24T22:32:00Z">
       <w:r>
         <w:rPr>
           <w:rFonts w:cs="Arial"/>
@@ -19283,7 +19631,7 @@
         <w:t>2</w:t>
       </w:r>
     </w:ins>
-    <w:del w:id="437" w:author="Raphael Malyankar" w:date="2024-09-24T15:32:00Z" w16du:dateUtc="2024-09-24T22:32:00Z">
+    <w:del w:id="470" w:author="Raphael Malyankar" w:date="2024-09-24T15:32:00Z" w16du:dateUtc="2024-09-24T22:32:00Z">
       <w:r>
         <w:rPr>
           <w:rFonts w:cs="Arial"/>
@@ -19338,7 +19686,7 @@
       </w:rPr>
       <w:t>58</w:t>
     </w:r>
-    <w:ins w:id="438" w:author="Raphael Malyankar" w:date="2024-09-24T15:33:00Z" w16du:dateUtc="2024-09-24T22:33:00Z">
+    <w:ins w:id="471" w:author="Raphael Malyankar" w:date="2024-09-24T15:33:00Z" w16du:dateUtc="2024-09-24T22:33:00Z">
       <w:r>
         <w:rPr>
           <w:rFonts w:cs="Arial"/>
@@ -19354,7 +19702,7 @@
       </w:rPr>
       <w:tab/>
     </w:r>
-    <w:ins w:id="439" w:author="Raphael Malyankar" w:date="2024-10-07T16:52:00Z" w16du:dateUtc="2024-10-07T23:52:00Z">
+    <w:ins w:id="472" w:author="Raphael Malyankar" w:date="2024-10-07T16:52:00Z" w16du:dateUtc="2024-10-07T23:52:00Z">
       <w:r>
         <w:rPr>
           <w:rFonts w:cs="Arial"/>
@@ -19363,7 +19711,7 @@
         <w:t>Octo</w:t>
       </w:r>
     </w:ins>
-    <w:ins w:id="440" w:author="Raphael Malyankar" w:date="2024-09-24T15:32:00Z" w16du:dateUtc="2024-09-24T22:32:00Z">
+    <w:ins w:id="473" w:author="Raphael Malyankar" w:date="2024-09-24T15:32:00Z" w16du:dateUtc="2024-09-24T22:32:00Z">
       <w:r>
         <w:rPr>
           <w:rFonts w:cs="Arial"/>
@@ -19372,7 +19720,7 @@
         <w:t>ber</w:t>
       </w:r>
     </w:ins>
-    <w:del w:id="441" w:author="Raphael Malyankar" w:date="2024-09-24T15:32:00Z" w16du:dateUtc="2024-09-24T22:32:00Z">
+    <w:del w:id="474" w:author="Raphael Malyankar" w:date="2024-09-24T15:32:00Z" w16du:dateUtc="2024-09-24T22:32:00Z">
       <w:r>
         <w:rPr>
           <w:rFonts w:cs="Arial"/>
@@ -19403,7 +19751,7 @@
       </w:rPr>
       <w:t>0.</w:t>
     </w:r>
-    <w:ins w:id="442" w:author="Raphael Malyankar" w:date="2024-09-24T15:32:00Z" w16du:dateUtc="2024-09-24T22:32:00Z">
+    <w:ins w:id="475" w:author="Raphael Malyankar" w:date="2024-09-24T15:32:00Z" w16du:dateUtc="2024-09-24T22:32:00Z">
       <w:r>
         <w:rPr>
           <w:rFonts w:cs="Arial"/>
@@ -19412,7 +19760,7 @@
         <w:t>2</w:t>
       </w:r>
     </w:ins>
-    <w:del w:id="443" w:author="Raphael Malyankar" w:date="2024-09-24T15:32:00Z" w16du:dateUtc="2024-09-24T22:32:00Z">
+    <w:del w:id="476" w:author="Raphael Malyankar" w:date="2024-09-24T15:32:00Z" w16du:dateUtc="2024-09-24T22:32:00Z">
       <w:r>
         <w:rPr>
           <w:rFonts w:cs="Arial"/>
@@ -19739,7 +20087,7 @@
       </w:rPr>
       <w:tab/>
     </w:r>
-    <w:ins w:id="430" w:author="Raphael Malyankar" w:date="2024-09-24T15:32:00Z" w16du:dateUtc="2024-09-24T22:32:00Z">
+    <w:ins w:id="463" w:author="Raphael Malyankar" w:date="2024-09-24T15:32:00Z" w16du:dateUtc="2024-09-24T22:32:00Z">
       <w:r>
         <w:rPr>
           <w:rFonts w:eastAsia="Times New Roman" w:cs="Arial"/>
@@ -19798,7 +20146,7 @@
       </w:rPr>
       <w:tab/>
     </w:r>
-    <w:ins w:id="431" w:author="Raphael Malyankar" w:date="2024-09-24T15:32:00Z" w16du:dateUtc="2024-09-24T22:32:00Z">
+    <w:ins w:id="464" w:author="Raphael Malyankar" w:date="2024-09-24T15:32:00Z" w16du:dateUtc="2024-09-24T22:32:00Z">
       <w:r>
         <w:rPr>
           <w:rStyle w:val="PageNumber"/>

</xml_diff>